<commit_message>
nobody does it better
</commit_message>
<xml_diff>
--- a/Tentor med svar.docx
+++ b/Tentor med svar.docx
@@ -1,6 +1,6 @@
 
 <file path=word/document2.xml><?xml version="1.0" encoding="utf-8"?>
-<w:document xmlns:wpc="http://schemas.microsoft.com/office/word/2010/wordprocessingCanvas" xmlns:mc="http://schemas.openxmlformats.org/markup-compatibility/2006" xmlns:o="urn:schemas-microsoft-com:office:office" xmlns:r="http://schemas.openxmlformats.org/officeDocument/2006/relationships" xmlns:m="http://schemas.openxmlformats.org/officeDocument/2006/math" xmlns:v="urn:schemas-microsoft-com:vml" xmlns:wp14="http://schemas.microsoft.com/office/word/2010/wordprocessingDrawing" xmlns:wp="http://schemas.openxmlformats.org/drawingml/2006/wordprocessingDrawing" xmlns:w10="urn:schemas-microsoft-com:office:word" xmlns:w="http://schemas.openxmlformats.org/wordprocessingml/2006/main" xmlns:w14="http://schemas.microsoft.com/office/word/2010/wordml" xmlns:w15="http://schemas.microsoft.com/office/word/2012/wordml" xmlns:wpg="http://schemas.microsoft.com/office/word/2010/wordprocessingGroup" xmlns:wpi="http://schemas.microsoft.com/office/word/2010/wordprocessingInk" xmlns:wne="http://schemas.microsoft.com/office/word/2006/wordml" xmlns:wps="http://schemas.microsoft.com/office/word/2010/wordprocessingShape" mc:Ignorable="w14 w15 wp14">
+<w:document xmlns:wpc="http://schemas.microsoft.com/office/word/2010/wordprocessingCanvas" xmlns:mc="http://schemas.openxmlformats.org/markup-compatibility/2006" xmlns:o="urn:schemas-microsoft-com:office:office" xmlns:r="http://schemas.openxmlformats.org/officeDocument/2006/relationships" xmlns:m="http://schemas.openxmlformats.org/officeDocument/2006/math" xmlns:v="urn:schemas-microsoft-com:vml" xmlns:wp14="http://schemas.microsoft.com/office/word/2010/wordprocessingDrawing" xmlns:wp="http://schemas.openxmlformats.org/drawingml/2006/wordprocessingDrawing" xmlns:w10="urn:schemas-microsoft-com:office:word" xmlns:w="http://schemas.openxmlformats.org/wordprocessingml/2006/main" xmlns:w14="http://schemas.microsoft.com/office/word/2010/wordml" xmlns:w15="http://schemas.microsoft.com/office/word/2012/wordml" xmlns:wpg="http://schemas.microsoft.com/office/word/2010/wordprocessingGroup" xmlns:wpi="http://schemas.microsoft.com/office/word/2010/wordprocessingInk" xmlns:wne="http://schemas.microsoft.com/office/word/2006/wordml" xmlns:wps="http://schemas.microsoft.com/office/word/2010/wordprocessingShape" xmlns:a="http://schemas.openxmlformats.org/drawingml/2006/main" xmlns:pic="http://schemas.openxmlformats.org/drawingml/2006/picture" xmlns:a14="http://schemas.microsoft.com/office/drawing/2010/main" mc:Ignorable="w14 w15 wp14">
   <w:body>
     <w:p/>
     <w:p>
@@ -2623,6 +2623,13 @@
         </w:rPr>
         <w:t>2p)</w:t>
       </w:r>
+      <w:r>
+        <w:rPr>
+          <w:b w:val="0"/>
+          <w:bCs w:val="0"/>
+        </w:rPr>
+        <w:t xml:space="preserve"> - för att undvika ett race condition</w:t>
+      </w:r>
     </w:p>
     <w:p>
       <w:pPr>
@@ -2829,7 +2836,21 @@
           <w:b w:val="0"/>
           <w:bCs w:val="0"/>
         </w:rPr>
-        <w:t xml:space="preserve"> åt mellan JAVA och </w:t>
+        <w:t xml:space="preserve"> åt mellan </w:t>
+      </w:r>
+      <w:r>
+        <w:rPr>
+          <w:b w:val="0"/>
+          <w:bCs w:val="0"/>
+        </w:rPr>
+        <w:t>JAVA</w:t>
+      </w:r>
+      <w:r>
+        <w:rPr>
+          <w:b w:val="0"/>
+          <w:bCs w:val="0"/>
+        </w:rPr>
+        <w:t xml:space="preserve"> och </w:t>
       </w:r>
       <w:proofErr w:type="gramStart"/>
       <w:r>
@@ -2846,6 +2867,238 @@
           <w:bCs w:val="0"/>
         </w:rPr>
         <w:t>2p)</w:t>
+      </w:r>
+      <w:r>
+        <w:rPr>
+          <w:b w:val="0"/>
+          <w:bCs w:val="0"/>
+        </w:rPr>
+        <w:t xml:space="preserve"> - </w:t>
+      </w:r>
+      <w:r>
+        <w:rPr>
+          <w:b w:val="0"/>
+          <w:bCs w:val="0"/>
+        </w:rPr>
+        <w:t>java</w:t>
+      </w:r>
+      <w:r>
+        <w:rPr>
+          <w:b w:val="0"/>
+          <w:bCs w:val="0"/>
+        </w:rPr>
+        <w:t xml:space="preserve"> </w:t>
+      </w:r>
+      <w:proofErr w:type="spellStart"/>
+      <w:r>
+        <w:rPr>
+          <w:b w:val="0"/>
+          <w:bCs w:val="0"/>
+        </w:rPr>
+        <w:t>serieialisering</w:t>
+      </w:r>
+      <w:proofErr w:type="spellEnd"/>
+      <w:r>
+        <w:rPr>
+          <w:b w:val="0"/>
+          <w:bCs w:val="0"/>
+        </w:rPr>
+        <w:t xml:space="preserve"> ger gratis </w:t>
+      </w:r>
+      <w:r>
+        <w:rPr>
+          <w:b w:val="0"/>
+          <w:bCs w:val="0"/>
+        </w:rPr>
+        <w:t>kompr</w:t>
+      </w:r>
+      <w:r>
+        <w:rPr>
+          <w:b w:val="0"/>
+          <w:bCs w:val="0"/>
+        </w:rPr>
+        <w:t>ess</w:t>
+      </w:r>
+      <w:r>
+        <w:rPr>
+          <w:b w:val="0"/>
+          <w:bCs w:val="0"/>
+        </w:rPr>
+        <w:t>ion</w:t>
+      </w:r>
+      <w:r>
+        <w:rPr>
+          <w:b w:val="0"/>
+          <w:bCs w:val="0"/>
+        </w:rPr>
+        <w:t xml:space="preserve"> vid </w:t>
+      </w:r>
+      <w:proofErr w:type="spellStart"/>
+      <w:r>
+        <w:rPr>
+          <w:b w:val="0"/>
+          <w:bCs w:val="0"/>
+        </w:rPr>
+        <w:t>serialiser</w:t>
+      </w:r>
+      <w:r>
+        <w:rPr>
+          <w:b w:val="0"/>
+          <w:bCs w:val="0"/>
+        </w:rPr>
+        <w:t>ing</w:t>
+      </w:r>
+      <w:proofErr w:type="spellEnd"/>
+      <w:r>
+        <w:rPr>
+          <w:b w:val="0"/>
+          <w:bCs w:val="0"/>
+        </w:rPr>
+        <w:t xml:space="preserve">. </w:t>
+      </w:r>
+      <w:r>
+        <w:rPr>
+          <w:b w:val="0"/>
+          <w:bCs w:val="0"/>
+        </w:rPr>
+        <w:t xml:space="preserve"> I Java är resultatobjektet är mindre än det ursprungliga objektet. </w:t>
+      </w:r>
+      <w:proofErr w:type="gramStart"/>
+      <w:r>
+        <w:rPr>
+          <w:b w:val="0"/>
+          <w:bCs w:val="0"/>
+        </w:rPr>
+        <w:t xml:space="preserve">I </w:t>
+      </w:r>
+      <w:r>
+        <w:rPr>
+          <w:b w:val="0"/>
+          <w:bCs w:val="0"/>
+        </w:rPr>
+        <w:t xml:space="preserve"> c++</w:t>
+      </w:r>
+      <w:proofErr w:type="gramEnd"/>
+      <w:r>
+        <w:rPr>
+          <w:b w:val="0"/>
+          <w:bCs w:val="0"/>
+        </w:rPr>
+        <w:t xml:space="preserve"> behåller </w:t>
+      </w:r>
+      <w:r>
+        <w:rPr>
+          <w:b w:val="0"/>
+          <w:bCs w:val="0"/>
+        </w:rPr>
+        <w:t xml:space="preserve">resultatobjektet </w:t>
+      </w:r>
+      <w:r>
+        <w:rPr>
+          <w:b w:val="0"/>
+          <w:bCs w:val="0"/>
+        </w:rPr>
+        <w:t xml:space="preserve">samma storlek eller vid visa fall </w:t>
+      </w:r>
+      <w:r>
+        <w:rPr>
+          <w:b w:val="0"/>
+          <w:bCs w:val="0"/>
+        </w:rPr>
+        <w:t xml:space="preserve">är det t o m </w:t>
+      </w:r>
+      <w:r>
+        <w:rPr>
+          <w:b w:val="0"/>
+          <w:bCs w:val="0"/>
+        </w:rPr>
+        <w:t xml:space="preserve">större än </w:t>
+      </w:r>
+      <w:r>
+        <w:rPr>
+          <w:b w:val="0"/>
+          <w:bCs w:val="0"/>
+        </w:rPr>
+        <w:t>original objektet</w:t>
+      </w:r>
+      <w:r>
+        <w:rPr>
+          <w:b w:val="0"/>
+          <w:bCs w:val="0"/>
+        </w:rPr>
+        <w:t xml:space="preserve"> efteråt</w:t>
+      </w:r>
+      <w:r>
+        <w:rPr>
+          <w:b w:val="0"/>
+          <w:bCs w:val="0"/>
+        </w:rPr>
+        <w:t>.</w:t>
+      </w:r>
+      <w:r>
+        <w:rPr>
+          <w:b w:val="0"/>
+          <w:bCs w:val="0"/>
+        </w:rPr>
+        <w:t xml:space="preserve"> Vissa menar att i</w:t>
+      </w:r>
+      <w:r>
+        <w:rPr>
+          <w:b w:val="0"/>
+          <w:bCs w:val="0"/>
+        </w:rPr>
+        <w:t xml:space="preserve"> C++ är objekten redan något komprimerade</w:t>
+      </w:r>
+      <w:r>
+        <w:rPr>
+          <w:b w:val="0"/>
+          <w:bCs w:val="0"/>
+        </w:rPr>
+        <w:t xml:space="preserve"> från början</w:t>
+      </w:r>
+      <w:r>
+        <w:rPr>
+          <w:b w:val="0"/>
+          <w:bCs w:val="0"/>
+        </w:rPr>
+        <w:t xml:space="preserve">, vilket gör det svårare att </w:t>
+      </w:r>
+      <w:r>
+        <w:rPr>
+          <w:b w:val="0"/>
+          <w:bCs w:val="0"/>
+        </w:rPr>
+        <w:t xml:space="preserve">komprimera det ännu mer vid </w:t>
+      </w:r>
+      <w:proofErr w:type="spellStart"/>
+      <w:r>
+        <w:rPr>
+          <w:b w:val="0"/>
+          <w:bCs w:val="0"/>
+        </w:rPr>
+        <w:t>serialisering</w:t>
+      </w:r>
+      <w:proofErr w:type="spellEnd"/>
+      <w:r>
+        <w:rPr>
+          <w:b w:val="0"/>
+          <w:bCs w:val="0"/>
+        </w:rPr>
+        <w:t>.</w:t>
+      </w:r>
+      <w:r>
+        <w:rPr>
+          <w:b w:val="0"/>
+          <w:bCs w:val="0"/>
+        </w:rPr>
+        <w:t xml:space="preserve"> (I java vinns mer “overhead” runt omkring det ursprungliga objektet).</w:t>
+      </w:r>
+      <w:r>
+        <w:rPr>
+          <w:b w:val="0"/>
+          <w:bCs w:val="0"/>
+        </w:rPr>
+        <w:t xml:space="preserve"> I java finns mellanrum vilket gör att objektet uppfattas större än vad den egentliga datamängden är.</w:t>
       </w:r>
     </w:p>
     <w:p>
@@ -3098,21 +3351,26 @@
     </w:p>
     <w:p>
       <w:pPr>
-        <w:pStyle w:val="Normal"/>
-        <w:rPr>
-          <w:b w:val="0"/>
-          <w:bCs w:val="0"/>
-        </w:rPr>
-      </w:pPr>
-      <w:proofErr w:type="spellStart"/>
-      <w:r>
-        <w:rPr>
-          <w:b w:val="0"/>
-          <w:bCs w:val="0"/>
-        </w:rPr>
-        <w:t>a.Ni</w:t>
-      </w:r>
-      <w:proofErr w:type="spellEnd"/>
+        <w:pStyle w:val="ListParagraph"/>
+        <w:numPr>
+          <w:ilvl w:val="0"/>
+          <w:numId w:val="1"/>
+        </w:numPr>
+        <w:rPr>
+          <w:rFonts w:ascii="Calibri" w:hAnsi="Calibri" w:eastAsia="Calibri" w:cs="Calibri" w:asciiTheme="minorAscii" w:hAnsiTheme="minorAscii" w:eastAsiaTheme="minorAscii" w:cstheme="minorAscii"/>
+          <w:b w:val="0"/>
+          <w:bCs w:val="0"/>
+          <w:sz w:val="22"/>
+          <w:szCs w:val="22"/>
+        </w:rPr>
+      </w:pPr>
+      <w:r>
+        <w:rPr>
+          <w:b w:val="0"/>
+          <w:bCs w:val="0"/>
+        </w:rPr>
+        <w:t>Ni</w:t>
+      </w:r>
       <w:r>
         <w:rPr>
           <w:b w:val="0"/>
@@ -3120,15 +3378,13 @@
         </w:rPr>
         <w:t xml:space="preserve"> har fått ett uppdrag att utveckla </w:t>
       </w:r>
-      <w:proofErr w:type="gramStart"/>
-      <w:r>
-        <w:rPr>
-          <w:b w:val="0"/>
-          <w:bCs w:val="0"/>
-        </w:rPr>
-        <w:t>en nätverksbaserat tjänst</w:t>
-      </w:r>
-      <w:proofErr w:type="gramEnd"/>
+      <w:r>
+        <w:rPr>
+          <w:b w:val="0"/>
+          <w:bCs w:val="0"/>
+        </w:rPr>
+        <w:t>en nätverksbaserad tjänst</w:t>
+      </w:r>
       <w:r>
         <w:rPr>
           <w:b w:val="0"/>
@@ -3136,15 +3392,27 @@
         </w:rPr>
         <w:t xml:space="preserve"> som för </w:t>
       </w:r>
-      <w:proofErr w:type="spellStart"/>
-      <w:r>
-        <w:rPr>
-          <w:b w:val="0"/>
-          <w:bCs w:val="0"/>
-        </w:rPr>
-        <w:t>varjeanvändare</w:t>
-      </w:r>
-      <w:proofErr w:type="spellEnd"/>
+      <w:r>
+        <w:rPr>
+          <w:b w:val="0"/>
+          <w:bCs w:val="0"/>
+        </w:rPr>
+        <w:t>varje</w:t>
+      </w:r>
+      <w:r>
+        <w:rPr>
+          <w:b w:val="0"/>
+          <w:bCs w:val="0"/>
+        </w:rPr>
+        <w:t xml:space="preserve"> </w:t>
+      </w:r>
+      <w:r>
+        <w:rPr>
+          <w:b w:val="0"/>
+          <w:bCs w:val="0"/>
+        </w:rPr>
+        <w:t>användare</w:t>
+      </w:r>
       <w:r>
         <w:rPr>
           <w:b w:val="0"/>
@@ -3152,15 +3420,27 @@
         </w:rPr>
         <w:t xml:space="preserve"> tar emot en fil, krypterar den och skickar en krypterad </w:t>
       </w:r>
-      <w:proofErr w:type="spellStart"/>
-      <w:r>
-        <w:rPr>
-          <w:b w:val="0"/>
-          <w:bCs w:val="0"/>
-        </w:rPr>
-        <w:t>versiontillbaka</w:t>
-      </w:r>
-      <w:proofErr w:type="spellEnd"/>
+      <w:r>
+        <w:rPr>
+          <w:b w:val="0"/>
+          <w:bCs w:val="0"/>
+        </w:rPr>
+        <w:t>version</w:t>
+      </w:r>
+      <w:r>
+        <w:rPr>
+          <w:b w:val="0"/>
+          <w:bCs w:val="0"/>
+        </w:rPr>
+        <w:t xml:space="preserve"> </w:t>
+      </w:r>
+      <w:r>
+        <w:rPr>
+          <w:b w:val="0"/>
+          <w:bCs w:val="0"/>
+        </w:rPr>
+        <w:t>tillbaka</w:t>
+      </w:r>
       <w:r>
         <w:rPr>
           <w:b w:val="0"/>
@@ -3187,21 +3467,26 @@
     </w:p>
     <w:p>
       <w:pPr>
-        <w:pStyle w:val="Normal"/>
-        <w:rPr>
-          <w:b w:val="0"/>
-          <w:bCs w:val="0"/>
-        </w:rPr>
-      </w:pPr>
-      <w:proofErr w:type="spellStart"/>
-      <w:r>
-        <w:rPr>
-          <w:b w:val="0"/>
-          <w:bCs w:val="0"/>
-        </w:rPr>
-        <w:t>b.Beskriv</w:t>
-      </w:r>
-      <w:proofErr w:type="spellEnd"/>
+        <w:pStyle w:val="ListParagraph"/>
+        <w:numPr>
+          <w:ilvl w:val="0"/>
+          <w:numId w:val="1"/>
+        </w:numPr>
+        <w:rPr>
+          <w:rFonts w:ascii="Calibri" w:hAnsi="Calibri" w:eastAsia="Calibri" w:cs="Calibri" w:asciiTheme="minorAscii" w:hAnsiTheme="minorAscii" w:eastAsiaTheme="minorAscii" w:cstheme="minorAscii"/>
+          <w:b w:val="0"/>
+          <w:bCs w:val="0"/>
+          <w:sz w:val="22"/>
+          <w:szCs w:val="22"/>
+        </w:rPr>
+      </w:pPr>
+      <w:r>
+        <w:rPr>
+          <w:b w:val="0"/>
+          <w:bCs w:val="0"/>
+        </w:rPr>
+        <w:t>Beskriv</w:t>
+      </w:r>
       <w:r>
         <w:rPr>
           <w:b w:val="0"/>
@@ -3246,15 +3531,27 @@
         </w:rPr>
         <w:t xml:space="preserve"> Det är av största vikt att hålla trafikmängd på så låg nivå </w:t>
       </w:r>
-      <w:proofErr w:type="spellStart"/>
-      <w:r>
-        <w:rPr>
-          <w:b w:val="0"/>
-          <w:bCs w:val="0"/>
-        </w:rPr>
-        <w:t>sommöjligt</w:t>
-      </w:r>
-      <w:proofErr w:type="spellEnd"/>
+      <w:r>
+        <w:rPr>
+          <w:b w:val="0"/>
+          <w:bCs w:val="0"/>
+        </w:rPr>
+        <w:t>som</w:t>
+      </w:r>
+      <w:r>
+        <w:rPr>
+          <w:b w:val="0"/>
+          <w:bCs w:val="0"/>
+        </w:rPr>
+        <w:t xml:space="preserve"> </w:t>
+      </w:r>
+      <w:r>
+        <w:rPr>
+          <w:b w:val="0"/>
+          <w:bCs w:val="0"/>
+        </w:rPr>
+        <w:t>möjligt</w:t>
+      </w:r>
       <w:r>
         <w:rPr>
           <w:b w:val="0"/>
@@ -3265,21 +3562,26 @@
     </w:p>
     <w:p>
       <w:pPr>
-        <w:pStyle w:val="Normal"/>
-        <w:rPr>
-          <w:b w:val="0"/>
-          <w:bCs w:val="0"/>
-        </w:rPr>
-      </w:pPr>
-      <w:proofErr w:type="spellStart"/>
-      <w:r>
-        <w:rPr>
-          <w:b w:val="0"/>
-          <w:bCs w:val="0"/>
-        </w:rPr>
-        <w:t>a.Beskriv</w:t>
-      </w:r>
-      <w:proofErr w:type="spellEnd"/>
+        <w:pStyle w:val="ListParagraph"/>
+        <w:numPr>
+          <w:ilvl w:val="0"/>
+          <w:numId w:val="2"/>
+        </w:numPr>
+        <w:rPr>
+          <w:rFonts w:ascii="Calibri" w:hAnsi="Calibri" w:eastAsia="Calibri" w:cs="Calibri" w:asciiTheme="minorAscii" w:hAnsiTheme="minorAscii" w:eastAsiaTheme="minorAscii" w:cstheme="minorAscii"/>
+          <w:b w:val="0"/>
+          <w:bCs w:val="0"/>
+          <w:sz w:val="22"/>
+          <w:szCs w:val="22"/>
+        </w:rPr>
+      </w:pPr>
+      <w:r>
+        <w:rPr>
+          <w:b w:val="0"/>
+          <w:bCs w:val="0"/>
+        </w:rPr>
+        <w:t>Beskriv</w:t>
+      </w:r>
       <w:r>
         <w:rPr>
           <w:b w:val="0"/>
@@ -3287,15 +3589,27 @@
         </w:rPr>
         <w:t xml:space="preserve"> två olika tillvägagångsätt för att genomföra </w:t>
       </w:r>
-      <w:proofErr w:type="gramStart"/>
-      <w:r>
-        <w:rPr>
-          <w:b w:val="0"/>
-          <w:bCs w:val="0"/>
-        </w:rPr>
-        <w:t>detta.(</w:t>
-      </w:r>
-      <w:proofErr w:type="gramEnd"/>
+      <w:r>
+        <w:rPr>
+          <w:b w:val="0"/>
+          <w:bCs w:val="0"/>
+        </w:rPr>
+        <w:t>detta.</w:t>
+      </w:r>
+      <w:r>
+        <w:rPr>
+          <w:b w:val="0"/>
+          <w:bCs w:val="0"/>
+        </w:rPr>
+        <w:t xml:space="preserve"> </w:t>
+      </w:r>
+      <w:r>
+        <w:rPr>
+          <w:b w:val="0"/>
+          <w:bCs w:val="0"/>
+        </w:rPr>
+        <w:t>(</w:t>
+      </w:r>
       <w:r>
         <w:rPr>
           <w:b w:val="0"/>
@@ -3306,21 +3620,26 @@
     </w:p>
     <w:p>
       <w:pPr>
-        <w:pStyle w:val="Normal"/>
-        <w:rPr>
-          <w:b w:val="0"/>
-          <w:bCs w:val="0"/>
-        </w:rPr>
-      </w:pPr>
-      <w:proofErr w:type="spellStart"/>
-      <w:r>
-        <w:rPr>
-          <w:b w:val="0"/>
-          <w:bCs w:val="0"/>
-        </w:rPr>
-        <w:t>b.Beskriv</w:t>
-      </w:r>
-      <w:proofErr w:type="spellEnd"/>
+        <w:pStyle w:val="ListParagraph"/>
+        <w:numPr>
+          <w:ilvl w:val="0"/>
+          <w:numId w:val="2"/>
+        </w:numPr>
+        <w:rPr>
+          <w:rFonts w:ascii="Calibri" w:hAnsi="Calibri" w:eastAsia="Calibri" w:cs="Calibri" w:asciiTheme="minorAscii" w:hAnsiTheme="minorAscii" w:eastAsiaTheme="minorAscii" w:cstheme="minorAscii"/>
+          <w:b w:val="0"/>
+          <w:bCs w:val="0"/>
+          <w:sz w:val="22"/>
+          <w:szCs w:val="22"/>
+        </w:rPr>
+      </w:pPr>
+      <w:r>
+        <w:rPr>
+          <w:b w:val="0"/>
+          <w:bCs w:val="0"/>
+        </w:rPr>
+        <w:t>Beskriv</w:t>
+      </w:r>
       <w:r>
         <w:rPr>
           <w:b w:val="0"/>
@@ -3328,15 +3647,27 @@
         </w:rPr>
         <w:t xml:space="preserve"> nackdelar med de båda </w:t>
       </w:r>
-      <w:proofErr w:type="gramStart"/>
-      <w:r>
-        <w:rPr>
-          <w:b w:val="0"/>
-          <w:bCs w:val="0"/>
-        </w:rPr>
-        <w:t>sätten.(</w:t>
-      </w:r>
-      <w:proofErr w:type="gramEnd"/>
+      <w:r>
+        <w:rPr>
+          <w:b w:val="0"/>
+          <w:bCs w:val="0"/>
+        </w:rPr>
+        <w:t>sätten.</w:t>
+      </w:r>
+      <w:r>
+        <w:rPr>
+          <w:b w:val="0"/>
+          <w:bCs w:val="0"/>
+        </w:rPr>
+        <w:t xml:space="preserve"> </w:t>
+      </w:r>
+      <w:r>
+        <w:rPr>
+          <w:b w:val="0"/>
+          <w:bCs w:val="0"/>
+        </w:rPr>
+        <w:t>(</w:t>
+      </w:r>
       <w:r>
         <w:rPr>
           <w:b w:val="0"/>
@@ -3413,15 +3744,27 @@
         </w:rPr>
         <w:t xml:space="preserve"> online (MMO) behöver använda sig av </w:t>
       </w:r>
-      <w:proofErr w:type="spellStart"/>
-      <w:r>
-        <w:rPr>
-          <w:b w:val="0"/>
-          <w:bCs w:val="0"/>
-        </w:rPr>
-        <w:t>ettnätverk</w:t>
-      </w:r>
-      <w:proofErr w:type="spellEnd"/>
+      <w:r>
+        <w:rPr>
+          <w:b w:val="0"/>
+          <w:bCs w:val="0"/>
+        </w:rPr>
+        <w:t>ett</w:t>
+      </w:r>
+      <w:r>
+        <w:rPr>
+          <w:b w:val="0"/>
+          <w:bCs w:val="0"/>
+        </w:rPr>
+        <w:t xml:space="preserve"> </w:t>
+      </w:r>
+      <w:r>
+        <w:rPr>
+          <w:b w:val="0"/>
+          <w:bCs w:val="0"/>
+        </w:rPr>
+        <w:t>nätverk</w:t>
+      </w:r>
       <w:r>
         <w:rPr>
           <w:b w:val="0"/>
@@ -3448,21 +3791,26 @@
     </w:p>
     <w:p>
       <w:pPr>
-        <w:pStyle w:val="Normal"/>
-        <w:rPr>
-          <w:b w:val="0"/>
-          <w:bCs w:val="0"/>
-        </w:rPr>
-      </w:pPr>
-      <w:proofErr w:type="spellStart"/>
-      <w:r>
-        <w:rPr>
-          <w:b w:val="0"/>
-          <w:bCs w:val="0"/>
-        </w:rPr>
-        <w:t>a.Beskriva</w:t>
-      </w:r>
-      <w:proofErr w:type="spellEnd"/>
+        <w:pStyle w:val="ListParagraph"/>
+        <w:numPr>
+          <w:ilvl w:val="0"/>
+          <w:numId w:val="3"/>
+        </w:numPr>
+        <w:rPr>
+          <w:rFonts w:ascii="Calibri" w:hAnsi="Calibri" w:eastAsia="Calibri" w:cs="Calibri" w:asciiTheme="minorAscii" w:hAnsiTheme="minorAscii" w:eastAsiaTheme="minorAscii" w:cstheme="minorAscii"/>
+          <w:b w:val="0"/>
+          <w:bCs w:val="0"/>
+          <w:sz w:val="22"/>
+          <w:szCs w:val="22"/>
+        </w:rPr>
+      </w:pPr>
+      <w:r>
+        <w:rPr>
+          <w:b w:val="0"/>
+          <w:bCs w:val="0"/>
+        </w:rPr>
+        <w:t>Beskriva</w:t>
+      </w:r>
       <w:r>
         <w:rPr>
           <w:b w:val="0"/>
@@ -3473,21 +3821,26 @@
     </w:p>
     <w:p>
       <w:pPr>
-        <w:pStyle w:val="Normal"/>
-        <w:rPr>
-          <w:b w:val="0"/>
-          <w:bCs w:val="0"/>
-        </w:rPr>
-      </w:pPr>
-      <w:proofErr w:type="spellStart"/>
-      <w:r>
-        <w:rPr>
-          <w:b w:val="0"/>
-          <w:bCs w:val="0"/>
-        </w:rPr>
-        <w:t>b.Vilka</w:t>
-      </w:r>
-      <w:proofErr w:type="spellEnd"/>
+        <w:pStyle w:val="ListParagraph"/>
+        <w:numPr>
+          <w:ilvl w:val="0"/>
+          <w:numId w:val="3"/>
+        </w:numPr>
+        <w:rPr>
+          <w:rFonts w:ascii="Calibri" w:hAnsi="Calibri" w:eastAsia="Calibri" w:cs="Calibri" w:asciiTheme="minorAscii" w:hAnsiTheme="minorAscii" w:eastAsiaTheme="minorAscii" w:cstheme="minorAscii"/>
+          <w:b w:val="0"/>
+          <w:bCs w:val="0"/>
+          <w:sz w:val="22"/>
+          <w:szCs w:val="22"/>
+        </w:rPr>
+      </w:pPr>
+      <w:r>
+        <w:rPr>
+          <w:b w:val="0"/>
+          <w:bCs w:val="0"/>
+        </w:rPr>
+        <w:t>Vilka</w:t>
+      </w:r>
       <w:r>
         <w:rPr>
           <w:b w:val="0"/>
@@ -3557,40 +3910,78 @@
         </w:rPr>
         <w:t xml:space="preserve">. Beskriv följande funktioners uppgift. Samt koppla dem till </w:t>
       </w:r>
-      <w:proofErr w:type="spellStart"/>
-      <w:r>
-        <w:rPr>
-          <w:b w:val="0"/>
-          <w:bCs w:val="0"/>
-        </w:rPr>
-        <w:t>TCPprotokollet</w:t>
-      </w:r>
-      <w:proofErr w:type="spellEnd"/>
-      <w:r>
-        <w:rPr>
-          <w:b w:val="0"/>
-          <w:bCs w:val="0"/>
-        </w:rPr>
-        <w:t>.(2p)</w:t>
-      </w:r>
-    </w:p>
-    <w:p>
-      <w:pPr>
-        <w:pStyle w:val="Normal"/>
-        <w:rPr>
-          <w:b w:val="0"/>
-          <w:bCs w:val="0"/>
-        </w:rPr>
-      </w:pPr>
-      <w:proofErr w:type="spellStart"/>
-      <w:r>
-        <w:rPr>
-          <w:b w:val="0"/>
-          <w:bCs w:val="0"/>
-        </w:rPr>
-        <w:t>a.bind</w:t>
-      </w:r>
-      <w:proofErr w:type="spellEnd"/>
+      <w:r>
+        <w:rPr>
+          <w:b w:val="0"/>
+          <w:bCs w:val="0"/>
+        </w:rPr>
+        <w:t>TCP</w:t>
+      </w:r>
+      <w:r>
+        <w:rPr>
+          <w:b w:val="0"/>
+          <w:bCs w:val="0"/>
+        </w:rPr>
+        <w:t>-</w:t>
+      </w:r>
+      <w:r>
+        <w:rPr>
+          <w:b w:val="0"/>
+          <w:bCs w:val="0"/>
+        </w:rPr>
+        <w:t>protokollet</w:t>
+      </w:r>
+      <w:r>
+        <w:rPr>
+          <w:b w:val="0"/>
+          <w:bCs w:val="0"/>
+        </w:rPr>
+        <w:t>.</w:t>
+      </w:r>
+      <w:r>
+        <w:rPr>
+          <w:b w:val="0"/>
+          <w:bCs w:val="0"/>
+        </w:rPr>
+        <w:t xml:space="preserve"> </w:t>
+      </w:r>
+      <w:r>
+        <w:rPr>
+          <w:b w:val="0"/>
+          <w:bCs w:val="0"/>
+        </w:rPr>
+        <w:t>(</w:t>
+      </w:r>
+      <w:r>
+        <w:rPr>
+          <w:b w:val="0"/>
+          <w:bCs w:val="0"/>
+        </w:rPr>
+        <w:t>2p)</w:t>
+      </w:r>
+    </w:p>
+    <w:p>
+      <w:pPr>
+        <w:pStyle w:val="ListParagraph"/>
+        <w:numPr>
+          <w:ilvl w:val="0"/>
+          <w:numId w:val="4"/>
+        </w:numPr>
+        <w:rPr>
+          <w:rFonts w:ascii="Calibri" w:hAnsi="Calibri" w:eastAsia="Calibri" w:cs="Calibri" w:asciiTheme="minorAscii" w:hAnsiTheme="minorAscii" w:eastAsiaTheme="minorAscii" w:cstheme="minorAscii"/>
+          <w:b w:val="0"/>
+          <w:bCs w:val="0"/>
+          <w:sz w:val="22"/>
+          <w:szCs w:val="22"/>
+        </w:rPr>
+      </w:pPr>
+      <w:r>
+        <w:rPr>
+          <w:b w:val="0"/>
+          <w:bCs w:val="0"/>
+        </w:rPr>
+        <w:t>bind</w:t>
+      </w:r>
       <w:r>
         <w:rPr>
           <w:b w:val="0"/>
@@ -3601,21 +3992,26 @@
     </w:p>
     <w:p>
       <w:pPr>
-        <w:pStyle w:val="Normal"/>
-        <w:rPr>
-          <w:b w:val="0"/>
-          <w:bCs w:val="0"/>
-        </w:rPr>
-      </w:pPr>
-      <w:proofErr w:type="spellStart"/>
-      <w:r>
-        <w:rPr>
-          <w:b w:val="0"/>
-          <w:bCs w:val="0"/>
-        </w:rPr>
-        <w:t>b.accept</w:t>
-      </w:r>
-      <w:proofErr w:type="spellEnd"/>
+        <w:pStyle w:val="ListParagraph"/>
+        <w:numPr>
+          <w:ilvl w:val="0"/>
+          <w:numId w:val="4"/>
+        </w:numPr>
+        <w:rPr>
+          <w:rFonts w:ascii="Calibri" w:hAnsi="Calibri" w:eastAsia="Calibri" w:cs="Calibri" w:asciiTheme="minorAscii" w:hAnsiTheme="minorAscii" w:eastAsiaTheme="minorAscii" w:cstheme="minorAscii"/>
+          <w:b w:val="0"/>
+          <w:bCs w:val="0"/>
+          <w:sz w:val="22"/>
+          <w:szCs w:val="22"/>
+        </w:rPr>
+      </w:pPr>
+      <w:r>
+        <w:rPr>
+          <w:b w:val="0"/>
+          <w:bCs w:val="0"/>
+        </w:rPr>
+        <w:t>accept</w:t>
+      </w:r>
       <w:r>
         <w:rPr>
           <w:b w:val="0"/>
@@ -3669,15 +4065,27 @@
         </w:rPr>
         <w:t xml:space="preserve">. Vissa protokoll och teknologier mappar väldigt bra mot just det lager </w:t>
       </w:r>
-      <w:proofErr w:type="spellStart"/>
-      <w:r>
-        <w:rPr>
-          <w:b w:val="0"/>
-          <w:bCs w:val="0"/>
-        </w:rPr>
-        <w:t>deligger</w:t>
-      </w:r>
-      <w:proofErr w:type="spellEnd"/>
+      <w:r>
+        <w:rPr>
+          <w:b w:val="0"/>
+          <w:bCs w:val="0"/>
+        </w:rPr>
+        <w:t>de</w:t>
+      </w:r>
+      <w:r>
+        <w:rPr>
+          <w:b w:val="0"/>
+          <w:bCs w:val="0"/>
+        </w:rPr>
+        <w:t xml:space="preserve"> </w:t>
+      </w:r>
+      <w:r>
+        <w:rPr>
+          <w:b w:val="0"/>
+          <w:bCs w:val="0"/>
+        </w:rPr>
+        <w:t>ligger</w:t>
+      </w:r>
       <w:r>
         <w:rPr>
           <w:b w:val="0"/>
@@ -3685,15 +4093,27 @@
         </w:rPr>
         <w:t xml:space="preserve"> i med avseende på deras ansvar. De nedan uppräknade är sådana. Vilka </w:t>
       </w:r>
-      <w:proofErr w:type="spellStart"/>
-      <w:r>
-        <w:rPr>
-          <w:b w:val="0"/>
-          <w:bCs w:val="0"/>
-        </w:rPr>
-        <w:t>ärdessas</w:t>
-      </w:r>
-      <w:proofErr w:type="spellEnd"/>
+      <w:r>
+        <w:rPr>
+          <w:b w:val="0"/>
+          <w:bCs w:val="0"/>
+        </w:rPr>
+        <w:t>är</w:t>
+      </w:r>
+      <w:r>
+        <w:rPr>
+          <w:b w:val="0"/>
+          <w:bCs w:val="0"/>
+        </w:rPr>
+        <w:t xml:space="preserve"> </w:t>
+      </w:r>
+      <w:r>
+        <w:rPr>
+          <w:b w:val="0"/>
+          <w:bCs w:val="0"/>
+        </w:rPr>
+        <w:t>dessas</w:t>
+      </w:r>
       <w:r>
         <w:rPr>
           <w:b w:val="0"/>
@@ -3701,15 +4121,27 @@
         </w:rPr>
         <w:t xml:space="preserve"> absolut viktigaste </w:t>
       </w:r>
-      <w:proofErr w:type="gramStart"/>
-      <w:r>
-        <w:rPr>
-          <w:b w:val="0"/>
-          <w:bCs w:val="0"/>
-        </w:rPr>
-        <w:t>uppgifter?(</w:t>
-      </w:r>
-      <w:proofErr w:type="gramEnd"/>
+      <w:r>
+        <w:rPr>
+          <w:b w:val="0"/>
+          <w:bCs w:val="0"/>
+        </w:rPr>
+        <w:t>uppgifter?</w:t>
+      </w:r>
+      <w:r>
+        <w:rPr>
+          <w:b w:val="0"/>
+          <w:bCs w:val="0"/>
+        </w:rPr>
+        <w:t xml:space="preserve"> </w:t>
+      </w:r>
+      <w:r>
+        <w:rPr>
+          <w:b w:val="0"/>
+          <w:bCs w:val="0"/>
+        </w:rPr>
+        <w:t>(</w:t>
+      </w:r>
       <w:r>
         <w:rPr>
           <w:b w:val="0"/>
@@ -3720,55 +4152,72 @@
     </w:p>
     <w:p>
       <w:pPr>
-        <w:pStyle w:val="Normal"/>
-        <w:rPr>
-          <w:b w:val="0"/>
-          <w:bCs w:val="0"/>
-        </w:rPr>
-      </w:pPr>
-      <w:r>
-        <w:rPr>
-          <w:b w:val="0"/>
-          <w:bCs w:val="0"/>
-        </w:rPr>
-        <w:t>a.IPv6</w:t>
-      </w:r>
-    </w:p>
-    <w:p>
-      <w:pPr>
-        <w:pStyle w:val="Normal"/>
-        <w:rPr>
-          <w:b w:val="0"/>
-          <w:bCs w:val="0"/>
-        </w:rPr>
-      </w:pPr>
-      <w:proofErr w:type="spellStart"/>
-      <w:r>
-        <w:rPr>
-          <w:b w:val="0"/>
-          <w:bCs w:val="0"/>
-        </w:rPr>
-        <w:t>b.Ethernet</w:t>
-      </w:r>
-      <w:proofErr w:type="spellEnd"/>
-    </w:p>
-    <w:p>
-      <w:pPr>
-        <w:pStyle w:val="Normal"/>
-        <w:rPr>
-          <w:b w:val="0"/>
-          <w:bCs w:val="0"/>
-        </w:rPr>
-      </w:pPr>
-      <w:proofErr w:type="spellStart"/>
-      <w:r>
-        <w:rPr>
-          <w:b w:val="0"/>
-          <w:bCs w:val="0"/>
-        </w:rPr>
-        <w:t>c.TCP</w:t>
-      </w:r>
-      <w:proofErr w:type="spellEnd"/>
+        <w:pStyle w:val="ListParagraph"/>
+        <w:numPr>
+          <w:ilvl w:val="0"/>
+          <w:numId w:val="5"/>
+        </w:numPr>
+        <w:rPr>
+          <w:rFonts w:ascii="Calibri" w:hAnsi="Calibri" w:eastAsia="Calibri" w:cs="Calibri" w:asciiTheme="minorAscii" w:hAnsiTheme="minorAscii" w:eastAsiaTheme="minorAscii" w:cstheme="minorAscii"/>
+          <w:b w:val="0"/>
+          <w:bCs w:val="0"/>
+          <w:sz w:val="22"/>
+          <w:szCs w:val="22"/>
+        </w:rPr>
+      </w:pPr>
+      <w:r>
+        <w:rPr>
+          <w:b w:val="0"/>
+          <w:bCs w:val="0"/>
+        </w:rPr>
+        <w:t>IPv6</w:t>
+      </w:r>
+    </w:p>
+    <w:p>
+      <w:pPr>
+        <w:pStyle w:val="ListParagraph"/>
+        <w:numPr>
+          <w:ilvl w:val="0"/>
+          <w:numId w:val="5"/>
+        </w:numPr>
+        <w:rPr>
+          <w:rFonts w:ascii="Calibri" w:hAnsi="Calibri" w:eastAsia="Calibri" w:cs="Calibri" w:asciiTheme="minorAscii" w:hAnsiTheme="minorAscii" w:eastAsiaTheme="minorAscii" w:cstheme="minorAscii"/>
+          <w:b w:val="0"/>
+          <w:bCs w:val="0"/>
+          <w:sz w:val="22"/>
+          <w:szCs w:val="22"/>
+        </w:rPr>
+      </w:pPr>
+      <w:r>
+        <w:rPr>
+          <w:b w:val="0"/>
+          <w:bCs w:val="0"/>
+        </w:rPr>
+        <w:t>Ethernet</w:t>
+      </w:r>
+    </w:p>
+    <w:p>
+      <w:pPr>
+        <w:pStyle w:val="ListParagraph"/>
+        <w:numPr>
+          <w:ilvl w:val="0"/>
+          <w:numId w:val="5"/>
+        </w:numPr>
+        <w:rPr>
+          <w:rFonts w:ascii="Calibri" w:hAnsi="Calibri" w:eastAsia="Calibri" w:cs="Calibri" w:asciiTheme="minorAscii" w:hAnsiTheme="minorAscii" w:eastAsiaTheme="minorAscii" w:cstheme="minorAscii"/>
+          <w:b w:val="0"/>
+          <w:bCs w:val="0"/>
+          <w:sz w:val="22"/>
+          <w:szCs w:val="22"/>
+        </w:rPr>
+      </w:pPr>
+      <w:r>
+        <w:rPr>
+          <w:b w:val="0"/>
+          <w:bCs w:val="0"/>
+        </w:rPr>
+        <w:t>TCP</w:t>
+      </w:r>
     </w:p>
     <w:p>
       <w:pPr>
@@ -3795,21 +4244,26 @@
     </w:p>
     <w:p>
       <w:pPr>
-        <w:pStyle w:val="Normal"/>
-        <w:rPr>
-          <w:b w:val="0"/>
-          <w:bCs w:val="0"/>
-        </w:rPr>
-      </w:pPr>
-      <w:proofErr w:type="spellStart"/>
-      <w:r>
-        <w:rPr>
-          <w:b w:val="0"/>
-          <w:bCs w:val="0"/>
-        </w:rPr>
-        <w:t>a.Beskriv</w:t>
-      </w:r>
-      <w:proofErr w:type="spellEnd"/>
+        <w:pStyle w:val="ListParagraph"/>
+        <w:numPr>
+          <w:ilvl w:val="0"/>
+          <w:numId w:val="6"/>
+        </w:numPr>
+        <w:rPr>
+          <w:rFonts w:ascii="Calibri" w:hAnsi="Calibri" w:eastAsia="Calibri" w:cs="Calibri" w:asciiTheme="minorAscii" w:hAnsiTheme="minorAscii" w:eastAsiaTheme="minorAscii" w:cstheme="minorAscii"/>
+          <w:b w:val="0"/>
+          <w:bCs w:val="0"/>
+          <w:sz w:val="22"/>
+          <w:szCs w:val="22"/>
+        </w:rPr>
+      </w:pPr>
+      <w:r>
+        <w:rPr>
+          <w:b w:val="0"/>
+          <w:bCs w:val="0"/>
+        </w:rPr>
+        <w:t>Beskriv</w:t>
+      </w:r>
       <w:r>
         <w:rPr>
           <w:b w:val="0"/>
@@ -3836,21 +4290,26 @@
     </w:p>
     <w:p>
       <w:pPr>
-        <w:pStyle w:val="Normal"/>
-        <w:rPr>
-          <w:b w:val="0"/>
-          <w:bCs w:val="0"/>
-        </w:rPr>
-      </w:pPr>
-      <w:proofErr w:type="spellStart"/>
-      <w:r>
-        <w:rPr>
-          <w:b w:val="0"/>
-          <w:bCs w:val="0"/>
-        </w:rPr>
-        <w:t>b.Beskriv</w:t>
-      </w:r>
-      <w:proofErr w:type="spellEnd"/>
+        <w:pStyle w:val="ListParagraph"/>
+        <w:numPr>
+          <w:ilvl w:val="0"/>
+          <w:numId w:val="6"/>
+        </w:numPr>
+        <w:rPr>
+          <w:rFonts w:ascii="Calibri" w:hAnsi="Calibri" w:eastAsia="Calibri" w:cs="Calibri" w:asciiTheme="minorAscii" w:hAnsiTheme="minorAscii" w:eastAsiaTheme="minorAscii" w:cstheme="minorAscii"/>
+          <w:b w:val="0"/>
+          <w:bCs w:val="0"/>
+          <w:sz w:val="22"/>
+          <w:szCs w:val="22"/>
+        </w:rPr>
+      </w:pPr>
+      <w:r>
+        <w:rPr>
+          <w:b w:val="0"/>
+          <w:bCs w:val="0"/>
+        </w:rPr>
+        <w:t>Beskriv</w:t>
+      </w:r>
       <w:r>
         <w:rPr>
           <w:b w:val="0"/>
@@ -3858,15 +4317,27 @@
         </w:rPr>
         <w:t xml:space="preserve"> begreppet data </w:t>
       </w:r>
-      <w:proofErr w:type="gramStart"/>
-      <w:r>
-        <w:rPr>
-          <w:b w:val="0"/>
-          <w:bCs w:val="0"/>
-        </w:rPr>
-        <w:t>race.(</w:t>
-      </w:r>
-      <w:proofErr w:type="gramEnd"/>
+      <w:r>
+        <w:rPr>
+          <w:b w:val="0"/>
+          <w:bCs w:val="0"/>
+        </w:rPr>
+        <w:t>race.</w:t>
+      </w:r>
+      <w:r>
+        <w:rPr>
+          <w:b w:val="0"/>
+          <w:bCs w:val="0"/>
+        </w:rPr>
+        <w:t xml:space="preserve"> </w:t>
+      </w:r>
+      <w:r>
+        <w:rPr>
+          <w:b w:val="0"/>
+          <w:bCs w:val="0"/>
+        </w:rPr>
+        <w:t>(</w:t>
+      </w:r>
       <w:r>
         <w:rPr>
           <w:b w:val="0"/>
@@ -3877,21 +4348,33 @@
     </w:p>
     <w:p>
       <w:pPr>
-        <w:pStyle w:val="Normal"/>
-        <w:rPr>
-          <w:b w:val="0"/>
-          <w:bCs w:val="0"/>
-        </w:rPr>
-      </w:pPr>
-      <w:proofErr w:type="spellStart"/>
-      <w:r>
-        <w:rPr>
-          <w:b w:val="0"/>
-          <w:bCs w:val="0"/>
-        </w:rPr>
-        <w:t>c.Beskriv</w:t>
-      </w:r>
-      <w:proofErr w:type="spellEnd"/>
+        <w:pStyle w:val="ListParagraph"/>
+        <w:numPr>
+          <w:ilvl w:val="0"/>
+          <w:numId w:val="6"/>
+        </w:numPr>
+        <w:rPr>
+          <w:rFonts w:ascii="Calibri" w:hAnsi="Calibri" w:eastAsia="Calibri" w:cs="Calibri" w:asciiTheme="minorAscii" w:hAnsiTheme="minorAscii" w:eastAsiaTheme="minorAscii" w:cstheme="minorAscii"/>
+          <w:b w:val="0"/>
+          <w:bCs w:val="0"/>
+          <w:sz w:val="22"/>
+          <w:szCs w:val="22"/>
+        </w:rPr>
+      </w:pPr>
+      <w:r>
+        <w:rPr>
+          <w:b w:val="0"/>
+          <w:bCs w:val="0"/>
+        </w:rPr>
+        <w:t>B</w:t>
+      </w:r>
+      <w:r>
+        <w:rPr>
+          <w:b w:val="0"/>
+          <w:bCs w:val="0"/>
+        </w:rPr>
+        <w:t>eskriv</w:t>
+      </w:r>
       <w:r>
         <w:rPr>
           <w:b w:val="0"/>
@@ -3980,21 +4463,26 @@
     </w:p>
     <w:p>
       <w:pPr>
-        <w:pStyle w:val="Normal"/>
-        <w:rPr>
-          <w:b w:val="0"/>
-          <w:bCs w:val="0"/>
-        </w:rPr>
-      </w:pPr>
-      <w:proofErr w:type="spellStart"/>
-      <w:r>
-        <w:rPr>
-          <w:b w:val="0"/>
-          <w:bCs w:val="0"/>
-        </w:rPr>
-        <w:t>a.Beskriv</w:t>
-      </w:r>
-      <w:proofErr w:type="spellEnd"/>
+        <w:pStyle w:val="ListParagraph"/>
+        <w:numPr>
+          <w:ilvl w:val="0"/>
+          <w:numId w:val="7"/>
+        </w:numPr>
+        <w:rPr>
+          <w:rFonts w:ascii="Calibri" w:hAnsi="Calibri" w:eastAsia="Calibri" w:cs="Calibri" w:asciiTheme="minorAscii" w:hAnsiTheme="minorAscii" w:eastAsiaTheme="minorAscii" w:cstheme="minorAscii"/>
+          <w:b w:val="0"/>
+          <w:bCs w:val="0"/>
+          <w:sz w:val="22"/>
+          <w:szCs w:val="22"/>
+        </w:rPr>
+      </w:pPr>
+      <w:r>
+        <w:rPr>
+          <w:b w:val="0"/>
+          <w:bCs w:val="0"/>
+        </w:rPr>
+        <w:t>Beskriv</w:t>
+      </w:r>
       <w:r>
         <w:rPr>
           <w:b w:val="0"/>
@@ -4021,21 +4509,26 @@
     </w:p>
     <w:p>
       <w:pPr>
-        <w:pStyle w:val="Normal"/>
-        <w:rPr>
-          <w:b w:val="0"/>
-          <w:bCs w:val="0"/>
-        </w:rPr>
-      </w:pPr>
-      <w:proofErr w:type="spellStart"/>
-      <w:r>
-        <w:rPr>
-          <w:b w:val="0"/>
-          <w:bCs w:val="0"/>
-        </w:rPr>
-        <w:t>b.Beskriv</w:t>
-      </w:r>
-      <w:proofErr w:type="spellEnd"/>
+        <w:pStyle w:val="ListParagraph"/>
+        <w:numPr>
+          <w:ilvl w:val="0"/>
+          <w:numId w:val="7"/>
+        </w:numPr>
+        <w:rPr>
+          <w:rFonts w:ascii="Calibri" w:hAnsi="Calibri" w:eastAsia="Calibri" w:cs="Calibri" w:asciiTheme="minorAscii" w:hAnsiTheme="minorAscii" w:eastAsiaTheme="minorAscii" w:cstheme="minorAscii"/>
+          <w:b w:val="0"/>
+          <w:bCs w:val="0"/>
+          <w:sz w:val="22"/>
+          <w:szCs w:val="22"/>
+        </w:rPr>
+      </w:pPr>
+      <w:r>
+        <w:rPr>
+          <w:b w:val="0"/>
+          <w:bCs w:val="0"/>
+        </w:rPr>
+        <w:t>Beskriv</w:t>
+      </w:r>
       <w:r>
         <w:rPr>
           <w:b w:val="0"/>
@@ -4185,15 +4678,41 @@
         </w:rPr>
         <w:t xml:space="preserve"> tolkas fel av Host2. Vissa värden blir rätt </w:t>
       </w:r>
-      <w:proofErr w:type="spellStart"/>
-      <w:r>
-        <w:rPr>
-          <w:b w:val="0"/>
-          <w:bCs w:val="0"/>
-        </w:rPr>
-        <w:t>menflertalet</w:t>
-      </w:r>
-      <w:proofErr w:type="spellEnd"/>
+      <w:r>
+        <w:rPr>
+          <w:b w:val="0"/>
+          <w:bCs w:val="0"/>
+        </w:rPr>
+        <w:t>men</w:t>
+      </w:r>
+      <w:r>
+        <w:rPr>
+          <w:b w:val="0"/>
+          <w:bCs w:val="0"/>
+        </w:rPr>
+        <w:t xml:space="preserve"> </w:t>
+      </w:r>
+      <w:r>
+        <w:rPr>
+          <w:b w:val="0"/>
+          <w:bCs w:val="0"/>
+        </w:rPr>
+        <w:t>fler</w:t>
+      </w:r>
+      <w:r>
+        <w:rPr>
+          <w:b w:val="0"/>
+          <w:bCs w:val="0"/>
+        </w:rPr>
+        <w:t xml:space="preserve"> </w:t>
+      </w:r>
+      <w:r>
+        <w:rPr>
+          <w:b w:val="0"/>
+          <w:bCs w:val="0"/>
+        </w:rPr>
+        <w:t>talet</w:t>
+      </w:r>
       <w:r>
         <w:rPr>
           <w:b w:val="0"/>
@@ -4204,21 +4723,26 @@
     </w:p>
     <w:p>
       <w:pPr>
-        <w:pStyle w:val="Normal"/>
-        <w:rPr>
-          <w:b w:val="0"/>
-          <w:bCs w:val="0"/>
-        </w:rPr>
-      </w:pPr>
-      <w:proofErr w:type="spellStart"/>
-      <w:r>
-        <w:rPr>
-          <w:b w:val="0"/>
-          <w:bCs w:val="0"/>
-        </w:rPr>
-        <w:t>a.Vad</w:t>
-      </w:r>
-      <w:proofErr w:type="spellEnd"/>
+        <w:pStyle w:val="ListParagraph"/>
+        <w:numPr>
+          <w:ilvl w:val="0"/>
+          <w:numId w:val="8"/>
+        </w:numPr>
+        <w:rPr>
+          <w:rFonts w:ascii="Calibri" w:hAnsi="Calibri" w:eastAsia="Calibri" w:cs="Calibri" w:asciiTheme="minorAscii" w:hAnsiTheme="minorAscii" w:eastAsiaTheme="minorAscii" w:cstheme="minorAscii"/>
+          <w:b w:val="0"/>
+          <w:bCs w:val="0"/>
+          <w:sz w:val="22"/>
+          <w:szCs w:val="22"/>
+        </w:rPr>
+      </w:pPr>
+      <w:r>
+        <w:rPr>
+          <w:b w:val="0"/>
+          <w:bCs w:val="0"/>
+        </w:rPr>
+        <w:t>Vad</w:t>
+      </w:r>
       <w:r>
         <w:rPr>
           <w:b w:val="0"/>
@@ -4229,21 +4753,26 @@
     </w:p>
     <w:p>
       <w:pPr>
-        <w:pStyle w:val="Normal"/>
-        <w:rPr>
-          <w:b w:val="0"/>
-          <w:bCs w:val="0"/>
-        </w:rPr>
-      </w:pPr>
-      <w:proofErr w:type="spellStart"/>
-      <w:r>
-        <w:rPr>
-          <w:b w:val="0"/>
-          <w:bCs w:val="0"/>
-        </w:rPr>
-        <w:t>b.Åtgärda</w:t>
-      </w:r>
-      <w:proofErr w:type="spellEnd"/>
+        <w:pStyle w:val="ListParagraph"/>
+        <w:numPr>
+          <w:ilvl w:val="0"/>
+          <w:numId w:val="8"/>
+        </w:numPr>
+        <w:rPr>
+          <w:rFonts w:ascii="Calibri" w:hAnsi="Calibri" w:eastAsia="Calibri" w:cs="Calibri" w:asciiTheme="minorAscii" w:hAnsiTheme="minorAscii" w:eastAsiaTheme="minorAscii" w:cstheme="minorAscii"/>
+          <w:b w:val="0"/>
+          <w:bCs w:val="0"/>
+          <w:sz w:val="22"/>
+          <w:szCs w:val="22"/>
+        </w:rPr>
+      </w:pPr>
+      <w:r>
+        <w:rPr>
+          <w:b w:val="0"/>
+          <w:bCs w:val="0"/>
+        </w:rPr>
+        <w:t>Åtgärda</w:t>
+      </w:r>
       <w:r>
         <w:rPr>
           <w:b w:val="0"/>
@@ -4280,15 +4809,27 @@
         </w:rPr>
         <w:t xml:space="preserve"> Du har implementerat en spelplan som en </w:t>
       </w:r>
-      <w:proofErr w:type="spellStart"/>
-      <w:r>
-        <w:rPr>
-          <w:b w:val="0"/>
-          <w:bCs w:val="0"/>
-        </w:rPr>
-        <w:t>server.Spelplanen</w:t>
-      </w:r>
-      <w:proofErr w:type="spellEnd"/>
+      <w:r>
+        <w:rPr>
+          <w:b w:val="0"/>
+          <w:bCs w:val="0"/>
+        </w:rPr>
+        <w:t>server.</w:t>
+      </w:r>
+      <w:r>
+        <w:rPr>
+          <w:b w:val="0"/>
+          <w:bCs w:val="0"/>
+        </w:rPr>
+        <w:t xml:space="preserve"> </w:t>
+      </w:r>
+      <w:r>
+        <w:rPr>
+          <w:b w:val="0"/>
+          <w:bCs w:val="0"/>
+        </w:rPr>
+        <w:t>Spelplanen</w:t>
+      </w:r>
       <w:r>
         <w:rPr>
           <w:b w:val="0"/>
@@ -4296,15 +4837,27 @@
         </w:rPr>
         <w:t xml:space="preserve"> består av på 101*101 rutor. Rutorna kan ha tjugo färgnyanser </w:t>
       </w:r>
-      <w:proofErr w:type="spellStart"/>
-      <w:r>
-        <w:rPr>
-          <w:b w:val="0"/>
-          <w:bCs w:val="0"/>
-        </w:rPr>
-        <w:t>ellervara</w:t>
-      </w:r>
-      <w:proofErr w:type="spellEnd"/>
+      <w:r>
+        <w:rPr>
+          <w:b w:val="0"/>
+          <w:bCs w:val="0"/>
+        </w:rPr>
+        <w:t>eller</w:t>
+      </w:r>
+      <w:r>
+        <w:rPr>
+          <w:b w:val="0"/>
+          <w:bCs w:val="0"/>
+        </w:rPr>
+        <w:t xml:space="preserve"> </w:t>
+      </w:r>
+      <w:r>
+        <w:rPr>
+          <w:b w:val="0"/>
+          <w:bCs w:val="0"/>
+        </w:rPr>
+        <w:t>vara</w:t>
+      </w:r>
       <w:r>
         <w:rPr>
           <w:b w:val="0"/>
@@ -4312,15 +4865,13 @@
         </w:rPr>
         <w:t xml:space="preserve"> utan färg. Din spelplan skall vara tillgänglig för flera </w:t>
       </w:r>
-      <w:proofErr w:type="spellStart"/>
-      <w:r>
-        <w:rPr>
-          <w:b w:val="0"/>
-          <w:bCs w:val="0"/>
-        </w:rPr>
-        <w:t>clienter</w:t>
-      </w:r>
-      <w:proofErr w:type="spellEnd"/>
+      <w:r>
+        <w:rPr>
+          <w:b w:val="0"/>
+          <w:bCs w:val="0"/>
+        </w:rPr>
+        <w:t>klienter</w:t>
+      </w:r>
       <w:r>
         <w:rPr>
           <w:b w:val="0"/>
@@ -4328,15 +4879,27 @@
         </w:rPr>
         <w:t xml:space="preserve">. UDP </w:t>
       </w:r>
-      <w:proofErr w:type="spellStart"/>
-      <w:r>
-        <w:rPr>
-          <w:b w:val="0"/>
-          <w:bCs w:val="0"/>
-        </w:rPr>
-        <w:t>användsför</w:t>
-      </w:r>
-      <w:proofErr w:type="spellEnd"/>
+      <w:r>
+        <w:rPr>
+          <w:b w:val="0"/>
+          <w:bCs w:val="0"/>
+        </w:rPr>
+        <w:t>används</w:t>
+      </w:r>
+      <w:r>
+        <w:rPr>
+          <w:b w:val="0"/>
+          <w:bCs w:val="0"/>
+        </w:rPr>
+        <w:t xml:space="preserve"> </w:t>
+      </w:r>
+      <w:r>
+        <w:rPr>
+          <w:b w:val="0"/>
+          <w:bCs w:val="0"/>
+        </w:rPr>
+        <w:t>för</w:t>
+      </w:r>
       <w:r>
         <w:rPr>
           <w:b w:val="0"/>
@@ -4344,15 +4907,27 @@
         </w:rPr>
         <w:t xml:space="preserve"> att kommunicera med din spelplan. Spelplanen skall hantera upp till och </w:t>
       </w:r>
-      <w:proofErr w:type="spellStart"/>
-      <w:r>
-        <w:rPr>
-          <w:b w:val="0"/>
-          <w:bCs w:val="0"/>
-        </w:rPr>
-        <w:t>medtjugo</w:t>
-      </w:r>
-      <w:proofErr w:type="spellEnd"/>
+      <w:r>
+        <w:rPr>
+          <w:b w:val="0"/>
+          <w:bCs w:val="0"/>
+        </w:rPr>
+        <w:t>med</w:t>
+      </w:r>
+      <w:r>
+        <w:rPr>
+          <w:b w:val="0"/>
+          <w:bCs w:val="0"/>
+        </w:rPr>
+        <w:t xml:space="preserve"> </w:t>
+      </w:r>
+      <w:r>
+        <w:rPr>
+          <w:b w:val="0"/>
+          <w:bCs w:val="0"/>
+        </w:rPr>
+        <w:t>tjugo</w:t>
+      </w:r>
       <w:r>
         <w:rPr>
           <w:b w:val="0"/>
@@ -4360,15 +4935,13 @@
         </w:rPr>
         <w:t xml:space="preserve"> samtidiga </w:t>
       </w:r>
-      <w:proofErr w:type="spellStart"/>
-      <w:r>
-        <w:rPr>
-          <w:b w:val="0"/>
-          <w:bCs w:val="0"/>
-        </w:rPr>
-        <w:t>clienter</w:t>
-      </w:r>
-      <w:proofErr w:type="spellEnd"/>
+      <w:r>
+        <w:rPr>
+          <w:b w:val="0"/>
+          <w:bCs w:val="0"/>
+        </w:rPr>
+        <w:t>klienter</w:t>
+      </w:r>
       <w:r>
         <w:rPr>
           <w:b w:val="0"/>
@@ -4376,15 +4949,13 @@
         </w:rPr>
         <w:t xml:space="preserve">. Varje </w:t>
       </w:r>
-      <w:proofErr w:type="spellStart"/>
-      <w:r>
-        <w:rPr>
-          <w:b w:val="0"/>
-          <w:bCs w:val="0"/>
-        </w:rPr>
-        <w:t>client</w:t>
-      </w:r>
-      <w:proofErr w:type="spellEnd"/>
+      <w:r>
+        <w:rPr>
+          <w:b w:val="0"/>
+          <w:bCs w:val="0"/>
+        </w:rPr>
+        <w:t>klient</w:t>
+      </w:r>
       <w:r>
         <w:rPr>
           <w:b w:val="0"/>
@@ -4392,15 +4963,13 @@
         </w:rPr>
         <w:t xml:space="preserve"> har sin egen färg. </w:t>
       </w:r>
-      <w:proofErr w:type="spellStart"/>
-      <w:r>
-        <w:rPr>
-          <w:b w:val="0"/>
-          <w:bCs w:val="0"/>
-        </w:rPr>
-        <w:t>Clienterna</w:t>
-      </w:r>
-      <w:proofErr w:type="spellEnd"/>
+      <w:r>
+        <w:rPr>
+          <w:b w:val="0"/>
+          <w:bCs w:val="0"/>
+        </w:rPr>
+        <w:t>Klienterna</w:t>
+      </w:r>
       <w:r>
         <w:rPr>
           <w:b w:val="0"/>
@@ -4408,15 +4977,27 @@
         </w:rPr>
         <w:t xml:space="preserve"> har rätt attantingen skriva sin färg till en tom ruta eller radera sin egen färg från en ruta. </w:t>
       </w:r>
-      <w:proofErr w:type="spellStart"/>
-      <w:r>
-        <w:rPr>
-          <w:b w:val="0"/>
-          <w:bCs w:val="0"/>
-        </w:rPr>
-        <w:t>Dinspelplan</w:t>
-      </w:r>
-      <w:proofErr w:type="spellEnd"/>
+      <w:r>
+        <w:rPr>
+          <w:b w:val="0"/>
+          <w:bCs w:val="0"/>
+        </w:rPr>
+        <w:t>Din</w:t>
+      </w:r>
+      <w:r>
+        <w:rPr>
+          <w:b w:val="0"/>
+          <w:bCs w:val="0"/>
+        </w:rPr>
+        <w:t xml:space="preserve"> </w:t>
+      </w:r>
+      <w:r>
+        <w:rPr>
+          <w:b w:val="0"/>
+          <w:bCs w:val="0"/>
+        </w:rPr>
+        <w:t>spelplan</w:t>
+      </w:r>
       <w:r>
         <w:rPr>
           <w:b w:val="0"/>
@@ -4424,15 +5005,27 @@
         </w:rPr>
         <w:t xml:space="preserve"> kontrollerar att detta följs. Det är av största vikt att klienterna får veta </w:t>
       </w:r>
-      <w:proofErr w:type="spellStart"/>
-      <w:r>
-        <w:rPr>
-          <w:b w:val="0"/>
-          <w:bCs w:val="0"/>
-        </w:rPr>
-        <w:t>omderas</w:t>
-      </w:r>
-      <w:proofErr w:type="spellEnd"/>
+      <w:r>
+        <w:rPr>
+          <w:b w:val="0"/>
+          <w:bCs w:val="0"/>
+        </w:rPr>
+        <w:t>om</w:t>
+      </w:r>
+      <w:r>
+        <w:rPr>
+          <w:b w:val="0"/>
+          <w:bCs w:val="0"/>
+        </w:rPr>
+        <w:t xml:space="preserve"> </w:t>
+      </w:r>
+      <w:r>
+        <w:rPr>
+          <w:b w:val="0"/>
+          <w:bCs w:val="0"/>
+        </w:rPr>
+        <w:t>deras</w:t>
+      </w:r>
       <w:r>
         <w:rPr>
           <w:b w:val="0"/>
@@ -4440,15 +5033,27 @@
         </w:rPr>
         <w:t xml:space="preserve"> kommando kunde utföras eller inte. För att kommunicera med din </w:t>
       </w:r>
-      <w:proofErr w:type="spellStart"/>
-      <w:r>
-        <w:rPr>
-          <w:b w:val="0"/>
-          <w:bCs w:val="0"/>
-        </w:rPr>
-        <w:t>spelplanbehövs</w:t>
-      </w:r>
-      <w:proofErr w:type="spellEnd"/>
+      <w:r>
+        <w:rPr>
+          <w:b w:val="0"/>
+          <w:bCs w:val="0"/>
+        </w:rPr>
+        <w:t>spelplan</w:t>
+      </w:r>
+      <w:r>
+        <w:rPr>
+          <w:b w:val="0"/>
+          <w:bCs w:val="0"/>
+        </w:rPr>
+        <w:t xml:space="preserve"> </w:t>
+      </w:r>
+      <w:r>
+        <w:rPr>
+          <w:b w:val="0"/>
+          <w:bCs w:val="0"/>
+        </w:rPr>
+        <w:t>behövs</w:t>
+      </w:r>
       <w:r>
         <w:rPr>
           <w:b w:val="0"/>
@@ -4456,15 +5061,27 @@
         </w:rPr>
         <w:t xml:space="preserve"> ett protokoll. I framtiden kan nya versioner av protokollet komma </w:t>
       </w:r>
-      <w:proofErr w:type="spellStart"/>
-      <w:r>
-        <w:rPr>
-          <w:b w:val="0"/>
-          <w:bCs w:val="0"/>
-        </w:rPr>
-        <w:t>attskapas</w:t>
-      </w:r>
-      <w:proofErr w:type="spellEnd"/>
+      <w:r>
+        <w:rPr>
+          <w:b w:val="0"/>
+          <w:bCs w:val="0"/>
+        </w:rPr>
+        <w:t>att</w:t>
+      </w:r>
+      <w:r>
+        <w:rPr>
+          <w:b w:val="0"/>
+          <w:bCs w:val="0"/>
+        </w:rPr>
+        <w:t xml:space="preserve"> </w:t>
+      </w:r>
+      <w:r>
+        <w:rPr>
+          <w:b w:val="0"/>
+          <w:bCs w:val="0"/>
+        </w:rPr>
+        <w:t>skapas</w:t>
+      </w:r>
       <w:r>
         <w:rPr>
           <w:b w:val="0"/>
@@ -4472,15 +5089,27 @@
         </w:rPr>
         <w:t xml:space="preserve"> och spelplanen ska då kunna hantera alla versioner. Din uppgift är </w:t>
       </w:r>
-      <w:proofErr w:type="spellStart"/>
-      <w:r>
-        <w:rPr>
-          <w:b w:val="0"/>
-          <w:bCs w:val="0"/>
-        </w:rPr>
-        <w:t>attkonstruera</w:t>
-      </w:r>
-      <w:proofErr w:type="spellEnd"/>
+      <w:r>
+        <w:rPr>
+          <w:b w:val="0"/>
+          <w:bCs w:val="0"/>
+        </w:rPr>
+        <w:t>att</w:t>
+      </w:r>
+      <w:r>
+        <w:rPr>
+          <w:b w:val="0"/>
+          <w:bCs w:val="0"/>
+        </w:rPr>
+        <w:t xml:space="preserve"> </w:t>
+      </w:r>
+      <w:r>
+        <w:rPr>
+          <w:b w:val="0"/>
+          <w:bCs w:val="0"/>
+        </w:rPr>
+        <w:t>konstruera</w:t>
+      </w:r>
       <w:r>
         <w:rPr>
           <w:b w:val="0"/>
@@ -4488,15 +5117,27 @@
         </w:rPr>
         <w:t xml:space="preserve"> ett protokoll som sköter allt detta. Ett antal meddelanden </w:t>
       </w:r>
-      <w:proofErr w:type="spellStart"/>
-      <w:r>
-        <w:rPr>
-          <w:b w:val="0"/>
-          <w:bCs w:val="0"/>
-        </w:rPr>
-        <w:t>måstedefinieras</w:t>
-      </w:r>
-      <w:proofErr w:type="spellEnd"/>
+      <w:r>
+        <w:rPr>
+          <w:b w:val="0"/>
+          <w:bCs w:val="0"/>
+        </w:rPr>
+        <w:t>måste</w:t>
+      </w:r>
+      <w:r>
+        <w:rPr>
+          <w:b w:val="0"/>
+          <w:bCs w:val="0"/>
+        </w:rPr>
+        <w:t xml:space="preserve"> </w:t>
+      </w:r>
+      <w:r>
+        <w:rPr>
+          <w:b w:val="0"/>
+          <w:bCs w:val="0"/>
+        </w:rPr>
+        <w:t>definieras</w:t>
+      </w:r>
       <w:r>
         <w:rPr>
           <w:b w:val="0"/>
@@ -4504,15 +5145,34 @@
         </w:rPr>
         <w:t xml:space="preserve"> i protokollet. Meddelandena skall vara i binärt format (ej klartext</w:t>
       </w:r>
-      <w:proofErr w:type="gramStart"/>
-      <w:r>
-        <w:rPr>
-          <w:b w:val="0"/>
-          <w:bCs w:val="0"/>
-        </w:rPr>
-        <w:t>).Protokollet</w:t>
-      </w:r>
-      <w:proofErr w:type="gramEnd"/>
+      <w:r>
+        <w:rPr>
+          <w:b w:val="0"/>
+          <w:bCs w:val="0"/>
+        </w:rPr>
+        <w:t>)</w:t>
+      </w:r>
+      <w:r>
+        <w:rPr>
+          <w:b w:val="0"/>
+          <w:bCs w:val="0"/>
+        </w:rPr>
+        <w:t>.</w:t>
+      </w:r>
+      <w:r>
+        <w:rPr>
+          <w:b w:val="0"/>
+          <w:bCs w:val="0"/>
+        </w:rPr>
+        <w:t xml:space="preserve"> </w:t>
+      </w:r>
+      <w:r>
+        <w:rPr>
+          <w:b w:val="0"/>
+          <w:bCs w:val="0"/>
+        </w:rPr>
+        <w:t>Protokollet</w:t>
+      </w:r>
       <w:r>
         <w:rPr>
           <w:b w:val="0"/>
@@ -4520,15 +5180,27 @@
         </w:rPr>
         <w:t xml:space="preserve"> skall vara språkneutralt. Beskriv så att en, för dig </w:t>
       </w:r>
-      <w:proofErr w:type="spellStart"/>
-      <w:r>
-        <w:rPr>
-          <w:b w:val="0"/>
-          <w:bCs w:val="0"/>
-        </w:rPr>
-        <w:t>okänd,programmerare</w:t>
-      </w:r>
-      <w:proofErr w:type="spellEnd"/>
+      <w:r>
+        <w:rPr>
+          <w:b w:val="0"/>
+          <w:bCs w:val="0"/>
+        </w:rPr>
+        <w:t>okänd,</w:t>
+      </w:r>
+      <w:r>
+        <w:rPr>
+          <w:b w:val="0"/>
+          <w:bCs w:val="0"/>
+        </w:rPr>
+        <w:t xml:space="preserve"> </w:t>
+      </w:r>
+      <w:r>
+        <w:rPr>
+          <w:b w:val="0"/>
+          <w:bCs w:val="0"/>
+        </w:rPr>
+        <w:t>programmerare</w:t>
+      </w:r>
       <w:r>
         <w:rPr>
           <w:b w:val="0"/>
@@ -4536,15 +5208,27 @@
         </w:rPr>
         <w:t xml:space="preserve"> kan implementera ditt </w:t>
       </w:r>
-      <w:proofErr w:type="gramStart"/>
-      <w:r>
-        <w:rPr>
-          <w:b w:val="0"/>
-          <w:bCs w:val="0"/>
-        </w:rPr>
-        <w:t>protokoll.(</w:t>
-      </w:r>
-      <w:proofErr w:type="gramEnd"/>
+      <w:r>
+        <w:rPr>
+          <w:b w:val="0"/>
+          <w:bCs w:val="0"/>
+        </w:rPr>
+        <w:t>protokoll.</w:t>
+      </w:r>
+      <w:r>
+        <w:rPr>
+          <w:b w:val="0"/>
+          <w:bCs w:val="0"/>
+        </w:rPr>
+        <w:t xml:space="preserve"> </w:t>
+      </w:r>
+      <w:r>
+        <w:rPr>
+          <w:b w:val="0"/>
+          <w:bCs w:val="0"/>
+        </w:rPr>
+        <w:t>(</w:t>
+      </w:r>
       <w:r>
         <w:rPr>
           <w:b w:val="0"/>
@@ -4555,21 +5239,26 @@
     </w:p>
     <w:p>
       <w:pPr>
-        <w:pStyle w:val="Normal"/>
-        <w:rPr>
-          <w:b w:val="0"/>
-          <w:bCs w:val="0"/>
-        </w:rPr>
-      </w:pPr>
-      <w:proofErr w:type="spellStart"/>
-      <w:r>
-        <w:rPr>
-          <w:b w:val="0"/>
-          <w:bCs w:val="0"/>
-        </w:rPr>
-        <w:t>a.Vilka</w:t>
-      </w:r>
-      <w:proofErr w:type="spellEnd"/>
+        <w:pStyle w:val="ListParagraph"/>
+        <w:numPr>
+          <w:ilvl w:val="0"/>
+          <w:numId w:val="9"/>
+        </w:numPr>
+        <w:rPr>
+          <w:rFonts w:ascii="Calibri" w:hAnsi="Calibri" w:eastAsia="Calibri" w:cs="Calibri" w:asciiTheme="minorAscii" w:hAnsiTheme="minorAscii" w:eastAsiaTheme="minorAscii" w:cstheme="minorAscii"/>
+          <w:b w:val="0"/>
+          <w:bCs w:val="0"/>
+          <w:sz w:val="22"/>
+          <w:szCs w:val="22"/>
+        </w:rPr>
+      </w:pPr>
+      <w:r>
+        <w:rPr>
+          <w:b w:val="0"/>
+          <w:bCs w:val="0"/>
+        </w:rPr>
+        <w:t>Vilka</w:t>
+      </w:r>
       <w:r>
         <w:rPr>
           <w:b w:val="0"/>
@@ -4580,21 +5269,26 @@
     </w:p>
     <w:p>
       <w:pPr>
-        <w:pStyle w:val="Normal"/>
-        <w:rPr>
-          <w:b w:val="0"/>
-          <w:bCs w:val="0"/>
-        </w:rPr>
-      </w:pPr>
-      <w:proofErr w:type="spellStart"/>
-      <w:r>
-        <w:rPr>
-          <w:b w:val="0"/>
-          <w:bCs w:val="0"/>
-        </w:rPr>
-        <w:t>b.Hur</w:t>
-      </w:r>
-      <w:proofErr w:type="spellEnd"/>
+        <w:pStyle w:val="ListParagraph"/>
+        <w:numPr>
+          <w:ilvl w:val="0"/>
+          <w:numId w:val="9"/>
+        </w:numPr>
+        <w:rPr>
+          <w:rFonts w:ascii="Calibri" w:hAnsi="Calibri" w:eastAsia="Calibri" w:cs="Calibri" w:asciiTheme="minorAscii" w:hAnsiTheme="minorAscii" w:eastAsiaTheme="minorAscii" w:cstheme="minorAscii"/>
+          <w:b w:val="0"/>
+          <w:bCs w:val="0"/>
+          <w:sz w:val="22"/>
+          <w:szCs w:val="22"/>
+        </w:rPr>
+      </w:pPr>
+      <w:r>
+        <w:rPr>
+          <w:b w:val="0"/>
+          <w:bCs w:val="0"/>
+        </w:rPr>
+        <w:t>Hur</w:t>
+      </w:r>
       <w:r>
         <w:rPr>
           <w:b w:val="0"/>
@@ -4605,21 +5299,26 @@
     </w:p>
     <w:p>
       <w:pPr>
-        <w:pStyle w:val="Normal"/>
-        <w:rPr>
-          <w:b w:val="0"/>
-          <w:bCs w:val="0"/>
-        </w:rPr>
-      </w:pPr>
-      <w:proofErr w:type="spellStart"/>
-      <w:r>
-        <w:rPr>
-          <w:b w:val="0"/>
-          <w:bCs w:val="0"/>
-        </w:rPr>
-        <w:t>c.Vilket</w:t>
-      </w:r>
-      <w:proofErr w:type="spellEnd"/>
+        <w:pStyle w:val="ListParagraph"/>
+        <w:numPr>
+          <w:ilvl w:val="0"/>
+          <w:numId w:val="9"/>
+        </w:numPr>
+        <w:rPr>
+          <w:rFonts w:ascii="Calibri" w:hAnsi="Calibri" w:eastAsia="Calibri" w:cs="Calibri" w:asciiTheme="minorAscii" w:hAnsiTheme="minorAscii" w:eastAsiaTheme="minorAscii" w:cstheme="minorAscii"/>
+          <w:b w:val="0"/>
+          <w:bCs w:val="0"/>
+          <w:sz w:val="22"/>
+          <w:szCs w:val="22"/>
+        </w:rPr>
+      </w:pPr>
+      <w:r>
+        <w:rPr>
+          <w:b w:val="0"/>
+          <w:bCs w:val="0"/>
+        </w:rPr>
+        <w:t>Vilket</w:t>
+      </w:r>
       <w:r>
         <w:rPr>
           <w:b w:val="0"/>
@@ -4680,7 +5379,7 @@
         <w:t>a. Ni har fått ett uppdrag att utveckla en nätverksbaserad tjänst som för varje användare tar emot en fil, krypterar den och skickar en krypterad version tillbaka till användaren. Beskriv en arkitektur av tjänsten som är anpassat för att skaleras/skalas ut. (2p)</w:t>
       </w:r>
     </w:p>
-    <w:p xmlns:wp14="http://schemas.microsoft.com/office/word/2010/wordml" wp14:textId="612AA9B4">
+    <w:p xmlns:wp14="http://schemas.microsoft.com/office/word/2010/wordml" wp14:textId="69EEDD8C">
       <w:pPr>
         <w:pStyle w:val="Normal"/>
       </w:pPr>
@@ -4688,6 +5387,112 @@
         <w:rPr/>
         <w:t>b. Beskriv kortfattat funktionalitet av en lastbalanserare. (2p)</w:t>
       </w:r>
+      <w:r>
+        <w:rPr/>
+        <w:t xml:space="preserve"> - </w:t>
+      </w:r>
+      <w:r>
+        <w:drawing>
+          <wp:inline xmlns:wp14="http://schemas.microsoft.com/office/word/2010/wordprocessingDrawing" wp14:editId="16151F54" wp14:anchorId="6C053281">
+            <wp:extent cx="4572000" cy="3038475"/>
+            <wp:effectExtent l="0" t="0" r="0" b="0"/>
+            <wp:docPr id="311898395" name="" title=""/>
+            <wp:cNvGraphicFramePr>
+              <a:graphicFrameLocks noChangeAspect="1"/>
+            </wp:cNvGraphicFramePr>
+            <a:graphic>
+              <a:graphicData uri="http://schemas.openxmlformats.org/drawingml/2006/picture">
+                <pic:pic>
+                  <pic:nvPicPr>
+                    <pic:cNvPr id="0" name=""/>
+                    <pic:cNvPicPr/>
+                  </pic:nvPicPr>
+                  <pic:blipFill>
+                    <a:blip r:embed="Rd7d9b588a9974269">
+                      <a:extLst xmlns:a="http://schemas.openxmlformats.org/drawingml/2006/main">
+                        <a:ext xmlns:a="http://schemas.openxmlformats.org/drawingml/2006/main" uri="{28A0092B-C50C-407E-A947-70E740481C1C}">
+                          <a14:useLocalDpi xmlns:a14="http://schemas.microsoft.com/office/drawing/2010/main" val="0"/>
+                        </a:ext>
+                      </a:extLst>
+                    </a:blip>
+                    <a:stretch>
+                      <a:fillRect/>
+                    </a:stretch>
+                  </pic:blipFill>
+                  <pic:spPr>
+                    <a:xfrm rot="0" flipH="0" flipV="0">
+                      <a:off x="0" y="0"/>
+                      <a:ext cx="4572000" cy="3038475"/>
+                    </a:xfrm>
+                    <a:prstGeom prst="rect">
+                      <a:avLst/>
+                    </a:prstGeom>
+                  </pic:spPr>
+                </pic:pic>
+              </a:graphicData>
+            </a:graphic>
+          </wp:inline>
+        </w:drawing>
+      </w:r>
+    </w:p>
+    <w:p xmlns:wp14="http://schemas.microsoft.com/office/word/2010/wordml" wp14:textId="480C78B9">
+      <w:pPr>
+        <w:pStyle w:val="Heading2"/>
+      </w:pPr>
+      <w:r>
+        <w:rPr>
+          <w:rFonts w:ascii="Calibri" w:hAnsi="Calibri" w:eastAsia="Calibri" w:cs="Calibri"/>
+          <w:b w:val="1"/>
+          <w:bCs w:val="1"/>
+          <w:i w:val="0"/>
+          <w:iCs w:val="0"/>
+          <w:noProof w:val="0"/>
+          <w:color w:val="212121"/>
+          <w:sz w:val="51"/>
+          <w:szCs w:val="51"/>
+          <w:lang w:val="sv-SE"/>
+        </w:rPr>
+        <w:t>Lastbalansering fördelar trafiken för att skapa en mer tillgänglig webbsida</w:t>
+      </w:r>
+    </w:p>
+    <w:p xmlns:wp14="http://schemas.microsoft.com/office/word/2010/wordml" wp14:textId="196DFA27">
+      <w:r>
+        <w:rPr>
+          <w:rFonts w:ascii="Calibri" w:hAnsi="Calibri" w:eastAsia="Calibri" w:cs="Calibri"/>
+          <w:b w:val="0"/>
+          <w:bCs w:val="0"/>
+          <w:i w:val="0"/>
+          <w:iCs w:val="0"/>
+          <w:noProof w:val="0"/>
+          <w:color w:val="212121"/>
+          <w:sz w:val="27"/>
+          <w:szCs w:val="27"/>
+          <w:lang w:val="sv-SE"/>
+        </w:rPr>
+        <w:t>Enkelt uttryckt kan man säga att lastbalansering gör så att din webbtjänst finns tillgänglig på Internet i högre grad. Metoden innebär att trafik delas upp mellan olika resurser.</w:t>
+      </w:r>
+    </w:p>
+    <w:p xmlns:wp14="http://schemas.microsoft.com/office/word/2010/wordml" wp14:textId="68F15330">
+      <w:r>
+        <w:rPr>
+          <w:rFonts w:ascii="Calibri" w:hAnsi="Calibri" w:eastAsia="Calibri" w:cs="Calibri"/>
+          <w:b w:val="0"/>
+          <w:bCs w:val="0"/>
+          <w:i w:val="0"/>
+          <w:iCs w:val="0"/>
+          <w:noProof w:val="0"/>
+          <w:color w:val="212121"/>
+          <w:sz w:val="27"/>
+          <w:szCs w:val="27"/>
+          <w:lang w:val="sv-SE"/>
+        </w:rPr>
+        <w:t>En vanlig lösning är att en tjänst först tar emot inkommande trafik, för att sedan vidarebefordra trafiken till en av flera webbservrar som finns i bakgrunden. Webbservern skickar i sin tur trafiken vidare tillbaka via tjänsten. Syftet är att belasta de webbservrar som har lite att göra, så att trafiken inte “svämmar över” och skapar problem. Tekniken kallas för multiplexering och innebär just att flera användare eller processer delar på samma resurs. På engelska använder man begreppet Load Balancing när man talar om lastbalansering. Round Robin DNS och NLB är alternativa metoder som tidigare använts, men övergivits, då ny teknik varit effektivare.</w:t>
+      </w:r>
+    </w:p>
+    <w:p xmlns:wp14="http://schemas.microsoft.com/office/word/2010/wordml" wp14:textId="518420F3">
+      <w:pPr>
+        <w:pStyle w:val="Normal"/>
+      </w:pPr>
     </w:p>
     <w:p xmlns:wp14="http://schemas.microsoft.com/office/word/2010/wordml" wp14:textId="54F5E356">
       <w:pPr>
@@ -4876,22 +5681,139 @@
         <w:t>:</w:t>
       </w:r>
     </w:p>
-    <w:p xmlns:wp14="http://schemas.microsoft.com/office/word/2010/wordml" wp14:textId="78FB7511">
+    <w:p xmlns:wp14="http://schemas.microsoft.com/office/word/2010/wordml" wp14:textId="2AA8DAE1">
       <w:pPr>
         <w:pStyle w:val="Normal"/>
       </w:pPr>
       <w:r>
         <w:rPr/>
-        <w:t>a. Vad innebär Serialisering?(1p)</w:t>
-      </w:r>
-    </w:p>
-    <w:p xmlns:wp14="http://schemas.microsoft.com/office/word/2010/wordml" wp14:textId="0838E63F">
-      <w:pPr>
-        <w:pStyle w:val="Normal"/>
-      </w:pPr>
+        <w:t xml:space="preserve">a. Vad innebär </w:t>
+      </w:r>
+      <w:proofErr w:type="spellStart"/>
       <w:r>
         <w:rPr/>
-        <w:t>b. Vad gör seariliseringen så mycket lättare i Java jämfört med C eller C++?(1p)</w:t>
+        <w:t>Serialisering</w:t>
+      </w:r>
+      <w:proofErr w:type="spellEnd"/>
+      <w:r>
+        <w:rPr/>
+        <w:t>?(1p)</w:t>
+      </w:r>
+    </w:p>
+    <w:p xmlns:wp14="http://schemas.microsoft.com/office/word/2010/wordml" wp14:textId="7A06FC9C">
+      <w:pPr>
+        <w:pStyle w:val="Normal"/>
+      </w:pPr>
+      <w:r>
+        <w:drawing>
+          <wp:inline xmlns:wp14="http://schemas.microsoft.com/office/word/2010/wordprocessingDrawing" wp14:editId="40F9EBBE" wp14:anchorId="62EEFFA3">
+            <wp:extent cx="2447925" cy="1685925"/>
+            <wp:effectExtent l="0" t="0" r="0" b="0"/>
+            <wp:docPr id="1446747084" name="" title=""/>
+            <wp:cNvGraphicFramePr>
+              <a:graphicFrameLocks noChangeAspect="1"/>
+            </wp:cNvGraphicFramePr>
+            <a:graphic>
+              <a:graphicData uri="http://schemas.openxmlformats.org/drawingml/2006/picture">
+                <pic:pic>
+                  <pic:nvPicPr>
+                    <pic:cNvPr id="0" name=""/>
+                    <pic:cNvPicPr/>
+                  </pic:nvPicPr>
+                  <pic:blipFill>
+                    <a:blip r:embed="R2abf203da4654c0e">
+                      <a:extLst xmlns:a="http://schemas.openxmlformats.org/drawingml/2006/main">
+                        <a:ext xmlns:a="http://schemas.openxmlformats.org/drawingml/2006/main" uri="{28A0092B-C50C-407E-A947-70E740481C1C}">
+                          <a14:useLocalDpi xmlns:a14="http://schemas.microsoft.com/office/drawing/2010/main" val="0"/>
+                        </a:ext>
+                      </a:extLst>
+                    </a:blip>
+                    <a:stretch>
+                      <a:fillRect/>
+                    </a:stretch>
+                  </pic:blipFill>
+                  <pic:spPr>
+                    <a:xfrm rot="0" flipH="0" flipV="0">
+                      <a:off x="0" y="0"/>
+                      <a:ext cx="2447925" cy="1685925"/>
+                    </a:xfrm>
+                    <a:prstGeom prst="rect">
+                      <a:avLst/>
+                    </a:prstGeom>
+                  </pic:spPr>
+                </pic:pic>
+              </a:graphicData>
+            </a:graphic>
+          </wp:inline>
+        </w:drawing>
+      </w:r>
+    </w:p>
+    <w:p xmlns:wp14="http://schemas.microsoft.com/office/word/2010/wordml" wp14:textId="3B4EF096">
+      <w:pPr>
+        <w:pStyle w:val="Normal"/>
+      </w:pPr>
+      <w:r>
+        <w:rPr>
+          <w:rFonts w:ascii="Arial" w:hAnsi="Arial" w:eastAsia="Arial" w:cs="Arial"/>
+          <w:b w:val="1"/>
+          <w:bCs w:val="1"/>
+          <w:i w:val="0"/>
+          <w:iCs w:val="0"/>
+          <w:noProof w:val="0"/>
+          <w:color w:val="222222"/>
+          <w:sz w:val="24"/>
+          <w:szCs w:val="24"/>
+          <w:lang w:val="sv-SE"/>
+        </w:rPr>
+        <w:t>Serialization</w:t>
+      </w:r>
+      <w:r>
+        <w:rPr>
+          <w:rFonts w:ascii="Arial" w:hAnsi="Arial" w:eastAsia="Arial" w:cs="Arial"/>
+          <w:b w:val="0"/>
+          <w:bCs w:val="0"/>
+          <w:i w:val="0"/>
+          <w:iCs w:val="0"/>
+          <w:noProof w:val="0"/>
+          <w:color w:val="222222"/>
+          <w:sz w:val="24"/>
+          <w:szCs w:val="24"/>
+          <w:lang w:val="sv-SE"/>
+        </w:rPr>
+        <w:t xml:space="preserve"> is the process of converting an object into a stream of bytes to store the object or transmit it to memory, a database, or a file. Its main purpose is to save the state of an object in order to be able to recreate it when needed. The reverse process is called deserialization.</w:t>
+      </w:r>
+      <w:r>
+        <w:rPr/>
+        <w:t xml:space="preserve"> </w:t>
+      </w:r>
+    </w:p>
+    <w:p xmlns:wp14="http://schemas.microsoft.com/office/word/2010/wordml" wp14:textId="29D68857">
+      <w:pPr>
+        <w:pStyle w:val="Normal"/>
+      </w:pPr>
+      <w:r>
+        <w:rPr/>
+        <w:t xml:space="preserve">b. Vad gör </w:t>
+      </w:r>
+      <w:proofErr w:type="spellStart"/>
+      <w:r>
+        <w:rPr/>
+        <w:t>seariliseringen</w:t>
+      </w:r>
+      <w:proofErr w:type="spellEnd"/>
+      <w:r>
+        <w:rPr/>
+        <w:t xml:space="preserve"> så mycket lättare i Java jämfört med C eller </w:t>
+      </w:r>
+      <w:proofErr w:type="gramStart"/>
+      <w:r>
+        <w:rPr/>
+        <w:t>C++?(</w:t>
+      </w:r>
+      <w:proofErr w:type="gramEnd"/>
+      <w:r>
+        <w:rPr/>
+        <w:t>1p)</w:t>
       </w:r>
     </w:p>
     <w:p xmlns:wp14="http://schemas.microsoft.com/office/word/2010/wordml" wp14:textId="5E4262D5">
@@ -4975,7 +5897,87 @@
       </w:pPr>
       <w:r>
         <w:rPr/>
-        <w:t>8. Endianes: Host1 skickar en struct, bestående av 3 st 32-bit unsigned integers, till Host2. Host1 körs på en maskin som använder byteordningen Little endian. Host2 körs på en maskin som använder byteordningen Big endian. De viktiga delarna av koden för Host1 och Host2 finns i Bilaga 1.</w:t>
+        <w:t xml:space="preserve">8. </w:t>
+      </w:r>
+      <w:proofErr w:type="spellStart"/>
+      <w:r>
+        <w:rPr>
+          <w:b w:val="1"/>
+          <w:bCs w:val="1"/>
+        </w:rPr>
+        <w:t>Endianes</w:t>
+      </w:r>
+      <w:proofErr w:type="spellEnd"/>
+      <w:r>
+        <w:rPr>
+          <w:b w:val="1"/>
+          <w:bCs w:val="1"/>
+        </w:rPr>
+        <w:t>:</w:t>
+      </w:r>
+      <w:r>
+        <w:rPr/>
+        <w:t xml:space="preserve"> Host1 skickar en </w:t>
+      </w:r>
+      <w:proofErr w:type="spellStart"/>
+      <w:r>
+        <w:rPr/>
+        <w:t>struct</w:t>
+      </w:r>
+      <w:proofErr w:type="spellEnd"/>
+      <w:r>
+        <w:rPr/>
+        <w:t xml:space="preserve">, bestående av 3 </w:t>
+      </w:r>
+      <w:proofErr w:type="spellStart"/>
+      <w:r>
+        <w:rPr/>
+        <w:t>st</w:t>
+      </w:r>
+      <w:proofErr w:type="spellEnd"/>
+      <w:r>
+        <w:rPr/>
+        <w:t xml:space="preserve"> 32-bit </w:t>
+      </w:r>
+      <w:proofErr w:type="spellStart"/>
+      <w:r>
+        <w:rPr/>
+        <w:t>unsigned</w:t>
+      </w:r>
+      <w:proofErr w:type="spellEnd"/>
+      <w:r>
+        <w:rPr/>
+        <w:t xml:space="preserve"> </w:t>
+      </w:r>
+      <w:proofErr w:type="spellStart"/>
+      <w:r>
+        <w:rPr/>
+        <w:t>integers</w:t>
+      </w:r>
+      <w:proofErr w:type="spellEnd"/>
+      <w:r>
+        <w:rPr/>
+        <w:t xml:space="preserve">, till Host2. Host1 körs på en maskin som använder byteordningen Little </w:t>
+      </w:r>
+      <w:proofErr w:type="spellStart"/>
+      <w:r>
+        <w:rPr/>
+        <w:t>endian</w:t>
+      </w:r>
+      <w:proofErr w:type="spellEnd"/>
+      <w:r>
+        <w:rPr/>
+        <w:t xml:space="preserve">. Host2 körs på en maskin som använder byteordningen Big </w:t>
+      </w:r>
+      <w:proofErr w:type="spellStart"/>
+      <w:r>
+        <w:rPr/>
+        <w:t>endian</w:t>
+      </w:r>
+      <w:proofErr w:type="spellEnd"/>
+      <w:r>
+        <w:rPr/>
+        <w:t>. De viktiga delarna av koden för Host1 och Host2 finns i Bilaga 1.</w:t>
       </w:r>
     </w:p>
     <w:p xmlns:wp14="http://schemas.microsoft.com/office/word/2010/wordml" wp14:textId="13A8A470">
@@ -5040,42 +6042,34 @@
         <w:rPr/>
         <w:t xml:space="preserve"> Du har implementerat en spelplan som en server. Spelplanen består av på 101*101 rutor. Rutorna kan ha tjugo färgnyanser eller vara utan färg. Din spelplan skall vara tillgänglig för flera </w:t>
       </w:r>
-      <w:proofErr w:type="spellStart"/>
       <w:r>
         <w:rPr/>
-        <w:t>clienter</w:t>
-      </w:r>
-      <w:proofErr w:type="spellEnd"/>
+        <w:t>klienter</w:t>
+      </w:r>
       <w:r>
         <w:rPr/>
         <w:t xml:space="preserve">. UDP används för att kommunicera med din spelplan. Spelplanen skall hantera upp till och med tjugo samtidiga </w:t>
       </w:r>
-      <w:proofErr w:type="spellStart"/>
       <w:r>
         <w:rPr/>
-        <w:t>clienter</w:t>
-      </w:r>
-      <w:proofErr w:type="spellEnd"/>
+        <w:t>klienter</w:t>
+      </w:r>
       <w:r>
         <w:rPr/>
         <w:t xml:space="preserve">. Varje </w:t>
       </w:r>
-      <w:proofErr w:type="spellStart"/>
       <w:r>
         <w:rPr/>
-        <w:t>client</w:t>
-      </w:r>
-      <w:proofErr w:type="spellEnd"/>
+        <w:t>klient</w:t>
+      </w:r>
       <w:r>
         <w:rPr/>
         <w:t xml:space="preserve"> har sin egen färg. </w:t>
       </w:r>
-      <w:proofErr w:type="spellStart"/>
       <w:r>
         <w:rPr/>
-        <w:t>Clienterna</w:t>
-      </w:r>
-      <w:proofErr w:type="spellEnd"/>
+        <w:t>Klienterna</w:t>
+      </w:r>
       <w:r>
         <w:rPr/>
         <w:t xml:space="preserve"> har rätt att antingen skriva sin färg till en tom ruta eller radera sin egen färg från en ruta. Din spelplan kontrollerar att detta följs. Det är av största vikt att klienterna får veta om deras kommando kunde utföras eller inte. För att kommunicera med din spelplan behövs ett protokoll. I framtiden kan nya versioner av protokollet komma att skapas och spelplanen ska då kunna hantera alla versioner. Din uppgift är att konstruera ett protokoll som klarar detta. Ett antal meddelanden måste definieras i protokollet. Meddelandena skall vara i binärt format (ej klartext). Protokollet skall vara språkneutralt. Fält som förekommer i alla meddelanden kan ses som en </w:t>
@@ -5090,12 +6084,18 @@
         <w:rPr/>
         <w:t xml:space="preserve">. Beskriv så att en, för dig okänd, programmerare kan implementera ditt protokoll. Till din hjälp har du nedanstående </w:t>
       </w:r>
-      <w:proofErr w:type="gramStart"/>
       <w:r>
         <w:rPr/>
-        <w:t>frågor.(</w:t>
-      </w:r>
-      <w:proofErr w:type="gramEnd"/>
+        <w:t>frågor.</w:t>
+      </w:r>
+      <w:r>
+        <w:rPr/>
+        <w:t xml:space="preserve"> </w:t>
+      </w:r>
+      <w:r>
+        <w:rPr/>
+        <w:t>(</w:t>
+      </w:r>
       <w:r>
         <w:rPr/>
         <w:t>10p)</w:t>
@@ -5145,6 +6145,794 @@
     </w:sectPr>
   </w:body>
 </w:document>
+</file>
+
+<file path=word/numbering.xml><?xml version="1.0" encoding="utf-8"?>
+<w:numbering xmlns:w="http://schemas.openxmlformats.org/wordprocessingml/2006/main">
+  <w:abstractNum xmlns:w="http://schemas.openxmlformats.org/wordprocessingml/2006/main" w:abstractNumId="9">
+    <w:multiLevelType xmlns:w="http://schemas.openxmlformats.org/wordprocessingml/2006/main" w:val="hybridMultilevel"/>
+    <w:lvl xmlns:w="http://schemas.openxmlformats.org/wordprocessingml/2006/main" w:ilvl="0">
+      <w:start w:val="1"/>
+      <w:numFmt w:val="lowerLetter"/>
+      <w:lvlText w:val="%1."/>
+      <w:lvlJc w:val="left"/>
+      <w:pPr>
+        <w:ind w:left="720" w:hanging="360"/>
+      </w:pPr>
+    </w:lvl>
+    <w:lvl xmlns:w="http://schemas.openxmlformats.org/wordprocessingml/2006/main" w:ilvl="1">
+      <w:start w:val="1"/>
+      <w:numFmt w:val="lowerLetter"/>
+      <w:lvlText w:val="%2."/>
+      <w:lvlJc w:val="left"/>
+      <w:pPr>
+        <w:ind w:left="1440" w:hanging="360"/>
+      </w:pPr>
+    </w:lvl>
+    <w:lvl xmlns:w="http://schemas.openxmlformats.org/wordprocessingml/2006/main" w:ilvl="2">
+      <w:start w:val="1"/>
+      <w:numFmt w:val="lowerRoman"/>
+      <w:lvlText w:val="%3."/>
+      <w:lvlJc w:val="right"/>
+      <w:pPr>
+        <w:ind w:left="2160" w:hanging="180"/>
+      </w:pPr>
+    </w:lvl>
+    <w:lvl xmlns:w="http://schemas.openxmlformats.org/wordprocessingml/2006/main" w:ilvl="3">
+      <w:start w:val="1"/>
+      <w:numFmt w:val="decimal"/>
+      <w:lvlText w:val="%4."/>
+      <w:lvlJc w:val="left"/>
+      <w:pPr>
+        <w:ind w:left="2880" w:hanging="360"/>
+      </w:pPr>
+    </w:lvl>
+    <w:lvl xmlns:w="http://schemas.openxmlformats.org/wordprocessingml/2006/main" w:ilvl="4">
+      <w:start w:val="1"/>
+      <w:numFmt w:val="lowerLetter"/>
+      <w:lvlText w:val="%5."/>
+      <w:lvlJc w:val="left"/>
+      <w:pPr>
+        <w:ind w:left="3600" w:hanging="360"/>
+      </w:pPr>
+    </w:lvl>
+    <w:lvl xmlns:w="http://schemas.openxmlformats.org/wordprocessingml/2006/main" w:ilvl="5">
+      <w:start w:val="1"/>
+      <w:numFmt w:val="lowerRoman"/>
+      <w:lvlText w:val="%6."/>
+      <w:lvlJc w:val="right"/>
+      <w:pPr>
+        <w:ind w:left="4320" w:hanging="180"/>
+      </w:pPr>
+    </w:lvl>
+    <w:lvl xmlns:w="http://schemas.openxmlformats.org/wordprocessingml/2006/main" w:ilvl="6">
+      <w:start w:val="1"/>
+      <w:numFmt w:val="decimal"/>
+      <w:lvlText w:val="%7."/>
+      <w:lvlJc w:val="left"/>
+      <w:pPr>
+        <w:ind w:left="5040" w:hanging="360"/>
+      </w:pPr>
+    </w:lvl>
+    <w:lvl xmlns:w="http://schemas.openxmlformats.org/wordprocessingml/2006/main" w:ilvl="7">
+      <w:start w:val="1"/>
+      <w:numFmt w:val="lowerLetter"/>
+      <w:lvlText w:val="%8."/>
+      <w:lvlJc w:val="left"/>
+      <w:pPr>
+        <w:ind w:left="5760" w:hanging="360"/>
+      </w:pPr>
+    </w:lvl>
+    <w:lvl xmlns:w="http://schemas.openxmlformats.org/wordprocessingml/2006/main" w:ilvl="8">
+      <w:start w:val="1"/>
+      <w:numFmt w:val="lowerRoman"/>
+      <w:lvlText w:val="%9."/>
+      <w:lvlJc w:val="right"/>
+      <w:pPr>
+        <w:ind w:left="6480" w:hanging="180"/>
+      </w:pPr>
+    </w:lvl>
+  </w:abstractNum>
+  <w:abstractNum xmlns:w="http://schemas.openxmlformats.org/wordprocessingml/2006/main" w:abstractNumId="8">
+    <w:multiLevelType xmlns:w="http://schemas.openxmlformats.org/wordprocessingml/2006/main" w:val="hybridMultilevel"/>
+    <w:lvl xmlns:w="http://schemas.openxmlformats.org/wordprocessingml/2006/main" w:ilvl="0">
+      <w:start w:val="1"/>
+      <w:numFmt w:val="lowerLetter"/>
+      <w:lvlText w:val="%1."/>
+      <w:lvlJc w:val="left"/>
+      <w:pPr>
+        <w:ind w:left="720" w:hanging="360"/>
+      </w:pPr>
+    </w:lvl>
+    <w:lvl xmlns:w="http://schemas.openxmlformats.org/wordprocessingml/2006/main" w:ilvl="1">
+      <w:start w:val="1"/>
+      <w:numFmt w:val="lowerLetter"/>
+      <w:lvlText w:val="%2."/>
+      <w:lvlJc w:val="left"/>
+      <w:pPr>
+        <w:ind w:left="1440" w:hanging="360"/>
+      </w:pPr>
+    </w:lvl>
+    <w:lvl xmlns:w="http://schemas.openxmlformats.org/wordprocessingml/2006/main" w:ilvl="2">
+      <w:start w:val="1"/>
+      <w:numFmt w:val="lowerRoman"/>
+      <w:lvlText w:val="%3."/>
+      <w:lvlJc w:val="right"/>
+      <w:pPr>
+        <w:ind w:left="2160" w:hanging="180"/>
+      </w:pPr>
+    </w:lvl>
+    <w:lvl xmlns:w="http://schemas.openxmlformats.org/wordprocessingml/2006/main" w:ilvl="3">
+      <w:start w:val="1"/>
+      <w:numFmt w:val="decimal"/>
+      <w:lvlText w:val="%4."/>
+      <w:lvlJc w:val="left"/>
+      <w:pPr>
+        <w:ind w:left="2880" w:hanging="360"/>
+      </w:pPr>
+    </w:lvl>
+    <w:lvl xmlns:w="http://schemas.openxmlformats.org/wordprocessingml/2006/main" w:ilvl="4">
+      <w:start w:val="1"/>
+      <w:numFmt w:val="lowerLetter"/>
+      <w:lvlText w:val="%5."/>
+      <w:lvlJc w:val="left"/>
+      <w:pPr>
+        <w:ind w:left="3600" w:hanging="360"/>
+      </w:pPr>
+    </w:lvl>
+    <w:lvl xmlns:w="http://schemas.openxmlformats.org/wordprocessingml/2006/main" w:ilvl="5">
+      <w:start w:val="1"/>
+      <w:numFmt w:val="lowerRoman"/>
+      <w:lvlText w:val="%6."/>
+      <w:lvlJc w:val="right"/>
+      <w:pPr>
+        <w:ind w:left="4320" w:hanging="180"/>
+      </w:pPr>
+    </w:lvl>
+    <w:lvl xmlns:w="http://schemas.openxmlformats.org/wordprocessingml/2006/main" w:ilvl="6">
+      <w:start w:val="1"/>
+      <w:numFmt w:val="decimal"/>
+      <w:lvlText w:val="%7."/>
+      <w:lvlJc w:val="left"/>
+      <w:pPr>
+        <w:ind w:left="5040" w:hanging="360"/>
+      </w:pPr>
+    </w:lvl>
+    <w:lvl xmlns:w="http://schemas.openxmlformats.org/wordprocessingml/2006/main" w:ilvl="7">
+      <w:start w:val="1"/>
+      <w:numFmt w:val="lowerLetter"/>
+      <w:lvlText w:val="%8."/>
+      <w:lvlJc w:val="left"/>
+      <w:pPr>
+        <w:ind w:left="5760" w:hanging="360"/>
+      </w:pPr>
+    </w:lvl>
+    <w:lvl xmlns:w="http://schemas.openxmlformats.org/wordprocessingml/2006/main" w:ilvl="8">
+      <w:start w:val="1"/>
+      <w:numFmt w:val="lowerRoman"/>
+      <w:lvlText w:val="%9."/>
+      <w:lvlJc w:val="right"/>
+      <w:pPr>
+        <w:ind w:left="6480" w:hanging="180"/>
+      </w:pPr>
+    </w:lvl>
+  </w:abstractNum>
+  <w:abstractNum xmlns:w="http://schemas.openxmlformats.org/wordprocessingml/2006/main" w:abstractNumId="7">
+    <w:multiLevelType xmlns:w="http://schemas.openxmlformats.org/wordprocessingml/2006/main" w:val="hybridMultilevel"/>
+    <w:lvl xmlns:w="http://schemas.openxmlformats.org/wordprocessingml/2006/main" w:ilvl="0">
+      <w:start w:val="1"/>
+      <w:numFmt w:val="lowerLetter"/>
+      <w:lvlText w:val="%1."/>
+      <w:lvlJc w:val="left"/>
+      <w:pPr>
+        <w:ind w:left="720" w:hanging="360"/>
+      </w:pPr>
+    </w:lvl>
+    <w:lvl xmlns:w="http://schemas.openxmlformats.org/wordprocessingml/2006/main" w:ilvl="1">
+      <w:start w:val="1"/>
+      <w:numFmt w:val="lowerLetter"/>
+      <w:lvlText w:val="%2."/>
+      <w:lvlJc w:val="left"/>
+      <w:pPr>
+        <w:ind w:left="1440" w:hanging="360"/>
+      </w:pPr>
+    </w:lvl>
+    <w:lvl xmlns:w="http://schemas.openxmlformats.org/wordprocessingml/2006/main" w:ilvl="2">
+      <w:start w:val="1"/>
+      <w:numFmt w:val="lowerRoman"/>
+      <w:lvlText w:val="%3."/>
+      <w:lvlJc w:val="right"/>
+      <w:pPr>
+        <w:ind w:left="2160" w:hanging="180"/>
+      </w:pPr>
+    </w:lvl>
+    <w:lvl xmlns:w="http://schemas.openxmlformats.org/wordprocessingml/2006/main" w:ilvl="3">
+      <w:start w:val="1"/>
+      <w:numFmt w:val="decimal"/>
+      <w:lvlText w:val="%4."/>
+      <w:lvlJc w:val="left"/>
+      <w:pPr>
+        <w:ind w:left="2880" w:hanging="360"/>
+      </w:pPr>
+    </w:lvl>
+    <w:lvl xmlns:w="http://schemas.openxmlformats.org/wordprocessingml/2006/main" w:ilvl="4">
+      <w:start w:val="1"/>
+      <w:numFmt w:val="lowerLetter"/>
+      <w:lvlText w:val="%5."/>
+      <w:lvlJc w:val="left"/>
+      <w:pPr>
+        <w:ind w:left="3600" w:hanging="360"/>
+      </w:pPr>
+    </w:lvl>
+    <w:lvl xmlns:w="http://schemas.openxmlformats.org/wordprocessingml/2006/main" w:ilvl="5">
+      <w:start w:val="1"/>
+      <w:numFmt w:val="lowerRoman"/>
+      <w:lvlText w:val="%6."/>
+      <w:lvlJc w:val="right"/>
+      <w:pPr>
+        <w:ind w:left="4320" w:hanging="180"/>
+      </w:pPr>
+    </w:lvl>
+    <w:lvl xmlns:w="http://schemas.openxmlformats.org/wordprocessingml/2006/main" w:ilvl="6">
+      <w:start w:val="1"/>
+      <w:numFmt w:val="decimal"/>
+      <w:lvlText w:val="%7."/>
+      <w:lvlJc w:val="left"/>
+      <w:pPr>
+        <w:ind w:left="5040" w:hanging="360"/>
+      </w:pPr>
+    </w:lvl>
+    <w:lvl xmlns:w="http://schemas.openxmlformats.org/wordprocessingml/2006/main" w:ilvl="7">
+      <w:start w:val="1"/>
+      <w:numFmt w:val="lowerLetter"/>
+      <w:lvlText w:val="%8."/>
+      <w:lvlJc w:val="left"/>
+      <w:pPr>
+        <w:ind w:left="5760" w:hanging="360"/>
+      </w:pPr>
+    </w:lvl>
+    <w:lvl xmlns:w="http://schemas.openxmlformats.org/wordprocessingml/2006/main" w:ilvl="8">
+      <w:start w:val="1"/>
+      <w:numFmt w:val="lowerRoman"/>
+      <w:lvlText w:val="%9."/>
+      <w:lvlJc w:val="right"/>
+      <w:pPr>
+        <w:ind w:left="6480" w:hanging="180"/>
+      </w:pPr>
+    </w:lvl>
+  </w:abstractNum>
+  <w:abstractNum xmlns:w="http://schemas.openxmlformats.org/wordprocessingml/2006/main" w:abstractNumId="6">
+    <w:multiLevelType xmlns:w="http://schemas.openxmlformats.org/wordprocessingml/2006/main" w:val="hybridMultilevel"/>
+    <w:lvl xmlns:w="http://schemas.openxmlformats.org/wordprocessingml/2006/main" w:ilvl="0">
+      <w:start w:val="1"/>
+      <w:numFmt w:val="lowerLetter"/>
+      <w:lvlText w:val="%1."/>
+      <w:lvlJc w:val="left"/>
+      <w:pPr>
+        <w:ind w:left="720" w:hanging="360"/>
+      </w:pPr>
+    </w:lvl>
+    <w:lvl xmlns:w="http://schemas.openxmlformats.org/wordprocessingml/2006/main" w:ilvl="1">
+      <w:start w:val="1"/>
+      <w:numFmt w:val="lowerLetter"/>
+      <w:lvlText w:val="%2."/>
+      <w:lvlJc w:val="left"/>
+      <w:pPr>
+        <w:ind w:left="1440" w:hanging="360"/>
+      </w:pPr>
+    </w:lvl>
+    <w:lvl xmlns:w="http://schemas.openxmlformats.org/wordprocessingml/2006/main" w:ilvl="2">
+      <w:start w:val="1"/>
+      <w:numFmt w:val="lowerRoman"/>
+      <w:lvlText w:val="%3."/>
+      <w:lvlJc w:val="right"/>
+      <w:pPr>
+        <w:ind w:left="2160" w:hanging="180"/>
+      </w:pPr>
+    </w:lvl>
+    <w:lvl xmlns:w="http://schemas.openxmlformats.org/wordprocessingml/2006/main" w:ilvl="3">
+      <w:start w:val="1"/>
+      <w:numFmt w:val="decimal"/>
+      <w:lvlText w:val="%4."/>
+      <w:lvlJc w:val="left"/>
+      <w:pPr>
+        <w:ind w:left="2880" w:hanging="360"/>
+      </w:pPr>
+    </w:lvl>
+    <w:lvl xmlns:w="http://schemas.openxmlformats.org/wordprocessingml/2006/main" w:ilvl="4">
+      <w:start w:val="1"/>
+      <w:numFmt w:val="lowerLetter"/>
+      <w:lvlText w:val="%5."/>
+      <w:lvlJc w:val="left"/>
+      <w:pPr>
+        <w:ind w:left="3600" w:hanging="360"/>
+      </w:pPr>
+    </w:lvl>
+    <w:lvl xmlns:w="http://schemas.openxmlformats.org/wordprocessingml/2006/main" w:ilvl="5">
+      <w:start w:val="1"/>
+      <w:numFmt w:val="lowerRoman"/>
+      <w:lvlText w:val="%6."/>
+      <w:lvlJc w:val="right"/>
+      <w:pPr>
+        <w:ind w:left="4320" w:hanging="180"/>
+      </w:pPr>
+    </w:lvl>
+    <w:lvl xmlns:w="http://schemas.openxmlformats.org/wordprocessingml/2006/main" w:ilvl="6">
+      <w:start w:val="1"/>
+      <w:numFmt w:val="decimal"/>
+      <w:lvlText w:val="%7."/>
+      <w:lvlJc w:val="left"/>
+      <w:pPr>
+        <w:ind w:left="5040" w:hanging="360"/>
+      </w:pPr>
+    </w:lvl>
+    <w:lvl xmlns:w="http://schemas.openxmlformats.org/wordprocessingml/2006/main" w:ilvl="7">
+      <w:start w:val="1"/>
+      <w:numFmt w:val="lowerLetter"/>
+      <w:lvlText w:val="%8."/>
+      <w:lvlJc w:val="left"/>
+      <w:pPr>
+        <w:ind w:left="5760" w:hanging="360"/>
+      </w:pPr>
+    </w:lvl>
+    <w:lvl xmlns:w="http://schemas.openxmlformats.org/wordprocessingml/2006/main" w:ilvl="8">
+      <w:start w:val="1"/>
+      <w:numFmt w:val="lowerRoman"/>
+      <w:lvlText w:val="%9."/>
+      <w:lvlJc w:val="right"/>
+      <w:pPr>
+        <w:ind w:left="6480" w:hanging="180"/>
+      </w:pPr>
+    </w:lvl>
+  </w:abstractNum>
+  <w:abstractNum xmlns:w="http://schemas.openxmlformats.org/wordprocessingml/2006/main" w:abstractNumId="5">
+    <w:multiLevelType xmlns:w="http://schemas.openxmlformats.org/wordprocessingml/2006/main" w:val="hybridMultilevel"/>
+    <w:lvl xmlns:w="http://schemas.openxmlformats.org/wordprocessingml/2006/main" w:ilvl="0">
+      <w:start w:val="1"/>
+      <w:numFmt w:val="lowerLetter"/>
+      <w:lvlText w:val="%1."/>
+      <w:lvlJc w:val="left"/>
+      <w:pPr>
+        <w:ind w:left="720" w:hanging="360"/>
+      </w:pPr>
+    </w:lvl>
+    <w:lvl xmlns:w="http://schemas.openxmlformats.org/wordprocessingml/2006/main" w:ilvl="1">
+      <w:start w:val="1"/>
+      <w:numFmt w:val="lowerLetter"/>
+      <w:lvlText w:val="%2."/>
+      <w:lvlJc w:val="left"/>
+      <w:pPr>
+        <w:ind w:left="1440" w:hanging="360"/>
+      </w:pPr>
+    </w:lvl>
+    <w:lvl xmlns:w="http://schemas.openxmlformats.org/wordprocessingml/2006/main" w:ilvl="2">
+      <w:start w:val="1"/>
+      <w:numFmt w:val="lowerRoman"/>
+      <w:lvlText w:val="%3."/>
+      <w:lvlJc w:val="right"/>
+      <w:pPr>
+        <w:ind w:left="2160" w:hanging="180"/>
+      </w:pPr>
+    </w:lvl>
+    <w:lvl xmlns:w="http://schemas.openxmlformats.org/wordprocessingml/2006/main" w:ilvl="3">
+      <w:start w:val="1"/>
+      <w:numFmt w:val="decimal"/>
+      <w:lvlText w:val="%4."/>
+      <w:lvlJc w:val="left"/>
+      <w:pPr>
+        <w:ind w:left="2880" w:hanging="360"/>
+      </w:pPr>
+    </w:lvl>
+    <w:lvl xmlns:w="http://schemas.openxmlformats.org/wordprocessingml/2006/main" w:ilvl="4">
+      <w:start w:val="1"/>
+      <w:numFmt w:val="lowerLetter"/>
+      <w:lvlText w:val="%5."/>
+      <w:lvlJc w:val="left"/>
+      <w:pPr>
+        <w:ind w:left="3600" w:hanging="360"/>
+      </w:pPr>
+    </w:lvl>
+    <w:lvl xmlns:w="http://schemas.openxmlformats.org/wordprocessingml/2006/main" w:ilvl="5">
+      <w:start w:val="1"/>
+      <w:numFmt w:val="lowerRoman"/>
+      <w:lvlText w:val="%6."/>
+      <w:lvlJc w:val="right"/>
+      <w:pPr>
+        <w:ind w:left="4320" w:hanging="180"/>
+      </w:pPr>
+    </w:lvl>
+    <w:lvl xmlns:w="http://schemas.openxmlformats.org/wordprocessingml/2006/main" w:ilvl="6">
+      <w:start w:val="1"/>
+      <w:numFmt w:val="decimal"/>
+      <w:lvlText w:val="%7."/>
+      <w:lvlJc w:val="left"/>
+      <w:pPr>
+        <w:ind w:left="5040" w:hanging="360"/>
+      </w:pPr>
+    </w:lvl>
+    <w:lvl xmlns:w="http://schemas.openxmlformats.org/wordprocessingml/2006/main" w:ilvl="7">
+      <w:start w:val="1"/>
+      <w:numFmt w:val="lowerLetter"/>
+      <w:lvlText w:val="%8."/>
+      <w:lvlJc w:val="left"/>
+      <w:pPr>
+        <w:ind w:left="5760" w:hanging="360"/>
+      </w:pPr>
+    </w:lvl>
+    <w:lvl xmlns:w="http://schemas.openxmlformats.org/wordprocessingml/2006/main" w:ilvl="8">
+      <w:start w:val="1"/>
+      <w:numFmt w:val="lowerRoman"/>
+      <w:lvlText w:val="%9."/>
+      <w:lvlJc w:val="right"/>
+      <w:pPr>
+        <w:ind w:left="6480" w:hanging="180"/>
+      </w:pPr>
+    </w:lvl>
+  </w:abstractNum>
+  <w:abstractNum xmlns:w="http://schemas.openxmlformats.org/wordprocessingml/2006/main" w:abstractNumId="4">
+    <w:multiLevelType xmlns:w="http://schemas.openxmlformats.org/wordprocessingml/2006/main" w:val="hybridMultilevel"/>
+    <w:lvl xmlns:w="http://schemas.openxmlformats.org/wordprocessingml/2006/main" w:ilvl="0">
+      <w:start w:val="1"/>
+      <w:numFmt w:val="lowerLetter"/>
+      <w:lvlText w:val="%1."/>
+      <w:lvlJc w:val="left"/>
+      <w:pPr>
+        <w:ind w:left="720" w:hanging="360"/>
+      </w:pPr>
+    </w:lvl>
+    <w:lvl xmlns:w="http://schemas.openxmlformats.org/wordprocessingml/2006/main" w:ilvl="1">
+      <w:start w:val="1"/>
+      <w:numFmt w:val="lowerLetter"/>
+      <w:lvlText w:val="%2."/>
+      <w:lvlJc w:val="left"/>
+      <w:pPr>
+        <w:ind w:left="1440" w:hanging="360"/>
+      </w:pPr>
+    </w:lvl>
+    <w:lvl xmlns:w="http://schemas.openxmlformats.org/wordprocessingml/2006/main" w:ilvl="2">
+      <w:start w:val="1"/>
+      <w:numFmt w:val="lowerRoman"/>
+      <w:lvlText w:val="%3."/>
+      <w:lvlJc w:val="right"/>
+      <w:pPr>
+        <w:ind w:left="2160" w:hanging="180"/>
+      </w:pPr>
+    </w:lvl>
+    <w:lvl xmlns:w="http://schemas.openxmlformats.org/wordprocessingml/2006/main" w:ilvl="3">
+      <w:start w:val="1"/>
+      <w:numFmt w:val="decimal"/>
+      <w:lvlText w:val="%4."/>
+      <w:lvlJc w:val="left"/>
+      <w:pPr>
+        <w:ind w:left="2880" w:hanging="360"/>
+      </w:pPr>
+    </w:lvl>
+    <w:lvl xmlns:w="http://schemas.openxmlformats.org/wordprocessingml/2006/main" w:ilvl="4">
+      <w:start w:val="1"/>
+      <w:numFmt w:val="lowerLetter"/>
+      <w:lvlText w:val="%5."/>
+      <w:lvlJc w:val="left"/>
+      <w:pPr>
+        <w:ind w:left="3600" w:hanging="360"/>
+      </w:pPr>
+    </w:lvl>
+    <w:lvl xmlns:w="http://schemas.openxmlformats.org/wordprocessingml/2006/main" w:ilvl="5">
+      <w:start w:val="1"/>
+      <w:numFmt w:val="lowerRoman"/>
+      <w:lvlText w:val="%6."/>
+      <w:lvlJc w:val="right"/>
+      <w:pPr>
+        <w:ind w:left="4320" w:hanging="180"/>
+      </w:pPr>
+    </w:lvl>
+    <w:lvl xmlns:w="http://schemas.openxmlformats.org/wordprocessingml/2006/main" w:ilvl="6">
+      <w:start w:val="1"/>
+      <w:numFmt w:val="decimal"/>
+      <w:lvlText w:val="%7."/>
+      <w:lvlJc w:val="left"/>
+      <w:pPr>
+        <w:ind w:left="5040" w:hanging="360"/>
+      </w:pPr>
+    </w:lvl>
+    <w:lvl xmlns:w="http://schemas.openxmlformats.org/wordprocessingml/2006/main" w:ilvl="7">
+      <w:start w:val="1"/>
+      <w:numFmt w:val="lowerLetter"/>
+      <w:lvlText w:val="%8."/>
+      <w:lvlJc w:val="left"/>
+      <w:pPr>
+        <w:ind w:left="5760" w:hanging="360"/>
+      </w:pPr>
+    </w:lvl>
+    <w:lvl xmlns:w="http://schemas.openxmlformats.org/wordprocessingml/2006/main" w:ilvl="8">
+      <w:start w:val="1"/>
+      <w:numFmt w:val="lowerRoman"/>
+      <w:lvlText w:val="%9."/>
+      <w:lvlJc w:val="right"/>
+      <w:pPr>
+        <w:ind w:left="6480" w:hanging="180"/>
+      </w:pPr>
+    </w:lvl>
+  </w:abstractNum>
+  <w:abstractNum xmlns:w="http://schemas.openxmlformats.org/wordprocessingml/2006/main" w:abstractNumId="3">
+    <w:multiLevelType xmlns:w="http://schemas.openxmlformats.org/wordprocessingml/2006/main" w:val="hybridMultilevel"/>
+    <w:lvl xmlns:w="http://schemas.openxmlformats.org/wordprocessingml/2006/main" w:ilvl="0">
+      <w:start w:val="1"/>
+      <w:numFmt w:val="lowerLetter"/>
+      <w:lvlText w:val="%1."/>
+      <w:lvlJc w:val="left"/>
+      <w:pPr>
+        <w:ind w:left="720" w:hanging="360"/>
+      </w:pPr>
+    </w:lvl>
+    <w:lvl xmlns:w="http://schemas.openxmlformats.org/wordprocessingml/2006/main" w:ilvl="1">
+      <w:start w:val="1"/>
+      <w:numFmt w:val="lowerLetter"/>
+      <w:lvlText w:val="%2."/>
+      <w:lvlJc w:val="left"/>
+      <w:pPr>
+        <w:ind w:left="1440" w:hanging="360"/>
+      </w:pPr>
+    </w:lvl>
+    <w:lvl xmlns:w="http://schemas.openxmlformats.org/wordprocessingml/2006/main" w:ilvl="2">
+      <w:start w:val="1"/>
+      <w:numFmt w:val="lowerRoman"/>
+      <w:lvlText w:val="%3."/>
+      <w:lvlJc w:val="right"/>
+      <w:pPr>
+        <w:ind w:left="2160" w:hanging="180"/>
+      </w:pPr>
+    </w:lvl>
+    <w:lvl xmlns:w="http://schemas.openxmlformats.org/wordprocessingml/2006/main" w:ilvl="3">
+      <w:start w:val="1"/>
+      <w:numFmt w:val="decimal"/>
+      <w:lvlText w:val="%4."/>
+      <w:lvlJc w:val="left"/>
+      <w:pPr>
+        <w:ind w:left="2880" w:hanging="360"/>
+      </w:pPr>
+    </w:lvl>
+    <w:lvl xmlns:w="http://schemas.openxmlformats.org/wordprocessingml/2006/main" w:ilvl="4">
+      <w:start w:val="1"/>
+      <w:numFmt w:val="lowerLetter"/>
+      <w:lvlText w:val="%5."/>
+      <w:lvlJc w:val="left"/>
+      <w:pPr>
+        <w:ind w:left="3600" w:hanging="360"/>
+      </w:pPr>
+    </w:lvl>
+    <w:lvl xmlns:w="http://schemas.openxmlformats.org/wordprocessingml/2006/main" w:ilvl="5">
+      <w:start w:val="1"/>
+      <w:numFmt w:val="lowerRoman"/>
+      <w:lvlText w:val="%6."/>
+      <w:lvlJc w:val="right"/>
+      <w:pPr>
+        <w:ind w:left="4320" w:hanging="180"/>
+      </w:pPr>
+    </w:lvl>
+    <w:lvl xmlns:w="http://schemas.openxmlformats.org/wordprocessingml/2006/main" w:ilvl="6">
+      <w:start w:val="1"/>
+      <w:numFmt w:val="decimal"/>
+      <w:lvlText w:val="%7."/>
+      <w:lvlJc w:val="left"/>
+      <w:pPr>
+        <w:ind w:left="5040" w:hanging="360"/>
+      </w:pPr>
+    </w:lvl>
+    <w:lvl xmlns:w="http://schemas.openxmlformats.org/wordprocessingml/2006/main" w:ilvl="7">
+      <w:start w:val="1"/>
+      <w:numFmt w:val="lowerLetter"/>
+      <w:lvlText w:val="%8."/>
+      <w:lvlJc w:val="left"/>
+      <w:pPr>
+        <w:ind w:left="5760" w:hanging="360"/>
+      </w:pPr>
+    </w:lvl>
+    <w:lvl xmlns:w="http://schemas.openxmlformats.org/wordprocessingml/2006/main" w:ilvl="8">
+      <w:start w:val="1"/>
+      <w:numFmt w:val="lowerRoman"/>
+      <w:lvlText w:val="%9."/>
+      <w:lvlJc w:val="right"/>
+      <w:pPr>
+        <w:ind w:left="6480" w:hanging="180"/>
+      </w:pPr>
+    </w:lvl>
+  </w:abstractNum>
+  <w:abstractNum xmlns:w="http://schemas.openxmlformats.org/wordprocessingml/2006/main" w:abstractNumId="2">
+    <w:multiLevelType xmlns:w="http://schemas.openxmlformats.org/wordprocessingml/2006/main" w:val="hybridMultilevel"/>
+    <w:lvl xmlns:w="http://schemas.openxmlformats.org/wordprocessingml/2006/main" w:ilvl="0">
+      <w:start w:val="1"/>
+      <w:numFmt w:val="lowerLetter"/>
+      <w:lvlText w:val="%1."/>
+      <w:lvlJc w:val="left"/>
+      <w:pPr>
+        <w:ind w:left="720" w:hanging="360"/>
+      </w:pPr>
+    </w:lvl>
+    <w:lvl xmlns:w="http://schemas.openxmlformats.org/wordprocessingml/2006/main" w:ilvl="1">
+      <w:start w:val="1"/>
+      <w:numFmt w:val="lowerLetter"/>
+      <w:lvlText w:val="%2."/>
+      <w:lvlJc w:val="left"/>
+      <w:pPr>
+        <w:ind w:left="1440" w:hanging="360"/>
+      </w:pPr>
+    </w:lvl>
+    <w:lvl xmlns:w="http://schemas.openxmlformats.org/wordprocessingml/2006/main" w:ilvl="2">
+      <w:start w:val="1"/>
+      <w:numFmt w:val="lowerRoman"/>
+      <w:lvlText w:val="%3."/>
+      <w:lvlJc w:val="right"/>
+      <w:pPr>
+        <w:ind w:left="2160" w:hanging="180"/>
+      </w:pPr>
+    </w:lvl>
+    <w:lvl xmlns:w="http://schemas.openxmlformats.org/wordprocessingml/2006/main" w:ilvl="3">
+      <w:start w:val="1"/>
+      <w:numFmt w:val="decimal"/>
+      <w:lvlText w:val="%4."/>
+      <w:lvlJc w:val="left"/>
+      <w:pPr>
+        <w:ind w:left="2880" w:hanging="360"/>
+      </w:pPr>
+    </w:lvl>
+    <w:lvl xmlns:w="http://schemas.openxmlformats.org/wordprocessingml/2006/main" w:ilvl="4">
+      <w:start w:val="1"/>
+      <w:numFmt w:val="lowerLetter"/>
+      <w:lvlText w:val="%5."/>
+      <w:lvlJc w:val="left"/>
+      <w:pPr>
+        <w:ind w:left="3600" w:hanging="360"/>
+      </w:pPr>
+    </w:lvl>
+    <w:lvl xmlns:w="http://schemas.openxmlformats.org/wordprocessingml/2006/main" w:ilvl="5">
+      <w:start w:val="1"/>
+      <w:numFmt w:val="lowerRoman"/>
+      <w:lvlText w:val="%6."/>
+      <w:lvlJc w:val="right"/>
+      <w:pPr>
+        <w:ind w:left="4320" w:hanging="180"/>
+      </w:pPr>
+    </w:lvl>
+    <w:lvl xmlns:w="http://schemas.openxmlformats.org/wordprocessingml/2006/main" w:ilvl="6">
+      <w:start w:val="1"/>
+      <w:numFmt w:val="decimal"/>
+      <w:lvlText w:val="%7."/>
+      <w:lvlJc w:val="left"/>
+      <w:pPr>
+        <w:ind w:left="5040" w:hanging="360"/>
+      </w:pPr>
+    </w:lvl>
+    <w:lvl xmlns:w="http://schemas.openxmlformats.org/wordprocessingml/2006/main" w:ilvl="7">
+      <w:start w:val="1"/>
+      <w:numFmt w:val="lowerLetter"/>
+      <w:lvlText w:val="%8."/>
+      <w:lvlJc w:val="left"/>
+      <w:pPr>
+        <w:ind w:left="5760" w:hanging="360"/>
+      </w:pPr>
+    </w:lvl>
+    <w:lvl xmlns:w="http://schemas.openxmlformats.org/wordprocessingml/2006/main" w:ilvl="8">
+      <w:start w:val="1"/>
+      <w:numFmt w:val="lowerRoman"/>
+      <w:lvlText w:val="%9."/>
+      <w:lvlJc w:val="right"/>
+      <w:pPr>
+        <w:ind w:left="6480" w:hanging="180"/>
+      </w:pPr>
+    </w:lvl>
+  </w:abstractNum>
+  <w:abstractNum xmlns:w="http://schemas.openxmlformats.org/wordprocessingml/2006/main" w:abstractNumId="1">
+    <w:multiLevelType xmlns:w="http://schemas.openxmlformats.org/wordprocessingml/2006/main" w:val="hybridMultilevel"/>
+    <w:lvl xmlns:w="http://schemas.openxmlformats.org/wordprocessingml/2006/main" w:ilvl="0">
+      <w:start w:val="1"/>
+      <w:numFmt w:val="lowerLetter"/>
+      <w:lvlText w:val="%1."/>
+      <w:lvlJc w:val="left"/>
+      <w:pPr>
+        <w:ind w:left="720" w:hanging="360"/>
+      </w:pPr>
+    </w:lvl>
+    <w:lvl xmlns:w="http://schemas.openxmlformats.org/wordprocessingml/2006/main" w:ilvl="1">
+      <w:start w:val="1"/>
+      <w:numFmt w:val="lowerLetter"/>
+      <w:lvlText w:val="%2."/>
+      <w:lvlJc w:val="left"/>
+      <w:pPr>
+        <w:ind w:left="1440" w:hanging="360"/>
+      </w:pPr>
+    </w:lvl>
+    <w:lvl xmlns:w="http://schemas.openxmlformats.org/wordprocessingml/2006/main" w:ilvl="2">
+      <w:start w:val="1"/>
+      <w:numFmt w:val="lowerRoman"/>
+      <w:lvlText w:val="%3."/>
+      <w:lvlJc w:val="right"/>
+      <w:pPr>
+        <w:ind w:left="2160" w:hanging="180"/>
+      </w:pPr>
+    </w:lvl>
+    <w:lvl xmlns:w="http://schemas.openxmlformats.org/wordprocessingml/2006/main" w:ilvl="3">
+      <w:start w:val="1"/>
+      <w:numFmt w:val="decimal"/>
+      <w:lvlText w:val="%4."/>
+      <w:lvlJc w:val="left"/>
+      <w:pPr>
+        <w:ind w:left="2880" w:hanging="360"/>
+      </w:pPr>
+    </w:lvl>
+    <w:lvl xmlns:w="http://schemas.openxmlformats.org/wordprocessingml/2006/main" w:ilvl="4">
+      <w:start w:val="1"/>
+      <w:numFmt w:val="lowerLetter"/>
+      <w:lvlText w:val="%5."/>
+      <w:lvlJc w:val="left"/>
+      <w:pPr>
+        <w:ind w:left="3600" w:hanging="360"/>
+      </w:pPr>
+    </w:lvl>
+    <w:lvl xmlns:w="http://schemas.openxmlformats.org/wordprocessingml/2006/main" w:ilvl="5">
+      <w:start w:val="1"/>
+      <w:numFmt w:val="lowerRoman"/>
+      <w:lvlText w:val="%6."/>
+      <w:lvlJc w:val="right"/>
+      <w:pPr>
+        <w:ind w:left="4320" w:hanging="180"/>
+      </w:pPr>
+    </w:lvl>
+    <w:lvl xmlns:w="http://schemas.openxmlformats.org/wordprocessingml/2006/main" w:ilvl="6">
+      <w:start w:val="1"/>
+      <w:numFmt w:val="decimal"/>
+      <w:lvlText w:val="%7."/>
+      <w:lvlJc w:val="left"/>
+      <w:pPr>
+        <w:ind w:left="5040" w:hanging="360"/>
+      </w:pPr>
+    </w:lvl>
+    <w:lvl xmlns:w="http://schemas.openxmlformats.org/wordprocessingml/2006/main" w:ilvl="7">
+      <w:start w:val="1"/>
+      <w:numFmt w:val="lowerLetter"/>
+      <w:lvlText w:val="%8."/>
+      <w:lvlJc w:val="left"/>
+      <w:pPr>
+        <w:ind w:left="5760" w:hanging="360"/>
+      </w:pPr>
+    </w:lvl>
+    <w:lvl xmlns:w="http://schemas.openxmlformats.org/wordprocessingml/2006/main" w:ilvl="8">
+      <w:start w:val="1"/>
+      <w:numFmt w:val="lowerRoman"/>
+      <w:lvlText w:val="%9."/>
+      <w:lvlJc w:val="right"/>
+      <w:pPr>
+        <w:ind w:left="6480" w:hanging="180"/>
+      </w:pPr>
+    </w:lvl>
+  </w:abstractNum>
+  <w:num w:numId="9">
+    <w:abstractNumId w:val="9"/>
+  </w:num>
+  <w:num w:numId="8">
+    <w:abstractNumId w:val="8"/>
+  </w:num>
+  <w:num w:numId="7">
+    <w:abstractNumId w:val="7"/>
+  </w:num>
+  <w:num w:numId="6">
+    <w:abstractNumId w:val="6"/>
+  </w:num>
+  <w:num w:numId="5">
+    <w:abstractNumId w:val="5"/>
+  </w:num>
+  <w:num w:numId="4">
+    <w:abstractNumId w:val="4"/>
+  </w:num>
+  <w:num w:numId="3">
+    <w:abstractNumId w:val="3"/>
+  </w:num>
+  <w:num w:numId="2">
+    <w:abstractNumId w:val="2"/>
+  </w:num>
+  <w:num w:numId="1">
+    <w:abstractNumId w:val="1"/>
+  </w:num>
+</w:numbering>
 </file>
 
 <file path=word/styles.xml><?xml version="1.0" encoding="utf-8"?>
@@ -5568,6 +7356,49 @@
     <w:semiHidden/>
     <w:unhideWhenUsed/>
   </w:style>
+  <w:style xmlns:w14="http://schemas.microsoft.com/office/word/2010/wordml" xmlns:mc="http://schemas.openxmlformats.org/markup-compatibility/2006" xmlns:w="http://schemas.openxmlformats.org/wordprocessingml/2006/main" w:type="character" w:styleId="Heading2Char" w:customStyle="1" mc:Ignorable="w14">
+    <w:name xmlns:w="http://schemas.openxmlformats.org/wordprocessingml/2006/main" w:val="Heading 2 Char"/>
+    <w:basedOn xmlns:w="http://schemas.openxmlformats.org/wordprocessingml/2006/main" w:val="DefaultParagraphFont"/>
+    <w:link xmlns:w="http://schemas.openxmlformats.org/wordprocessingml/2006/main" w:val="Heading2"/>
+    <w:uiPriority xmlns:w="http://schemas.openxmlformats.org/wordprocessingml/2006/main" w:val="9"/>
+    <w:rPr xmlns:w="http://schemas.openxmlformats.org/wordprocessingml/2006/main">
+      <w:rFonts w:asciiTheme="majorHAnsi" w:hAnsiTheme="majorHAnsi" w:eastAsiaTheme="majorEastAsia" w:cstheme="majorBidi"/>
+      <w:color w:val="2E74B5" w:themeColor="accent1" w:themeShade="BF"/>
+      <w:sz w:val="26"/>
+      <w:szCs w:val="26"/>
+    </w:rPr>
+  </w:style>
+  <w:style xmlns:w14="http://schemas.microsoft.com/office/word/2010/wordml" xmlns:mc="http://schemas.openxmlformats.org/markup-compatibility/2006" xmlns:w="http://schemas.openxmlformats.org/wordprocessingml/2006/main" w:type="paragraph" w:styleId="Heading2" mc:Ignorable="w14">
+    <w:name xmlns:w="http://schemas.openxmlformats.org/wordprocessingml/2006/main" w:val="heading 2"/>
+    <w:basedOn xmlns:w="http://schemas.openxmlformats.org/wordprocessingml/2006/main" w:val="Normal"/>
+    <w:next xmlns:w="http://schemas.openxmlformats.org/wordprocessingml/2006/main" w:val="Normal"/>
+    <w:link xmlns:w="http://schemas.openxmlformats.org/wordprocessingml/2006/main" w:val="Heading2Char"/>
+    <w:uiPriority xmlns:w="http://schemas.openxmlformats.org/wordprocessingml/2006/main" w:val="9"/>
+    <w:unhideWhenUsed xmlns:w="http://schemas.openxmlformats.org/wordprocessingml/2006/main"/>
+    <w:qFormat xmlns:w="http://schemas.openxmlformats.org/wordprocessingml/2006/main"/>
+    <w:pPr xmlns:w="http://schemas.openxmlformats.org/wordprocessingml/2006/main">
+      <w:keepNext xmlns:w="http://schemas.openxmlformats.org/wordprocessingml/2006/main"/>
+      <w:keepLines xmlns:w="http://schemas.openxmlformats.org/wordprocessingml/2006/main"/>
+      <w:spacing xmlns:w="http://schemas.openxmlformats.org/wordprocessingml/2006/main" w:before="40" w:after="0"/>
+      <w:outlineLvl xmlns:w="http://schemas.openxmlformats.org/wordprocessingml/2006/main" w:val="1"/>
+    </w:pPr>
+    <w:rPr xmlns:w="http://schemas.openxmlformats.org/wordprocessingml/2006/main">
+      <w:rFonts w:asciiTheme="majorHAnsi" w:hAnsiTheme="majorHAnsi" w:eastAsiaTheme="majorEastAsia" w:cstheme="majorBidi"/>
+      <w:color w:val="2E74B5" w:themeColor="accent1" w:themeShade="BF"/>
+      <w:sz w:val="26"/>
+      <w:szCs w:val="26"/>
+    </w:rPr>
+  </w:style>
+  <w:style xmlns:w14="http://schemas.microsoft.com/office/word/2010/wordml" xmlns:mc="http://schemas.openxmlformats.org/markup-compatibility/2006" xmlns:w="http://schemas.openxmlformats.org/wordprocessingml/2006/main" w:type="paragraph" w:styleId="ListParagraph" mc:Ignorable="w14">
+    <w:name xmlns:w="http://schemas.openxmlformats.org/wordprocessingml/2006/main" w:val="List Paragraph"/>
+    <w:basedOn xmlns:w="http://schemas.openxmlformats.org/wordprocessingml/2006/main" w:val="Normal"/>
+    <w:uiPriority xmlns:w="http://schemas.openxmlformats.org/wordprocessingml/2006/main" w:val="34"/>
+    <w:qFormat xmlns:w="http://schemas.openxmlformats.org/wordprocessingml/2006/main"/>
+    <w:pPr xmlns:w="http://schemas.openxmlformats.org/wordprocessingml/2006/main">
+      <w:ind xmlns:w="http://schemas.openxmlformats.org/wordprocessingml/2006/main" w:left="720"/>
+      <w:contextualSpacing xmlns:w="http://schemas.openxmlformats.org/wordprocessingml/2006/main"/>
+    </w:pPr>
+  </w:style>
 </w:styles>
 </file>
 

</xml_diff>